<commit_message>
add no constraint version
</commit_message>
<xml_diff>
--- a/documents/models/MCMC_LDS_v3.docx
+++ b/documents/models/MCMC_LDS_v3.docx
@@ -5880,13 +5880,7 @@
           <w:rPr>
             <w:rFonts w:ascii="Cambria Math" w:hAnsi="Cambria Math"/>
           </w:rPr>
-          <m:t>=</m:t>
-        </m:r>
-        <m:r>
-          <w:rPr>
-            <w:rFonts w:ascii="Cambria Math" w:hAnsi="Cambria Math"/>
-          </w:rPr>
-          <m:t>0.25</m:t>
+          <m:t>=0.25</m:t>
         </m:r>
         <m:sSub>
           <m:sSubPr>
@@ -6030,102 +6024,6 @@
               <w:rPr>
                 <w:rFonts w:ascii="Cambria Math" w:hAnsi="Cambria Math"/>
               </w:rPr>
-              <m:t>j←l</m:t>
-            </m:r>
-          </m:sub>
-        </m:sSub>
-        <m:r>
-          <w:rPr>
-            <w:rFonts w:ascii="Cambria Math" w:hAnsi="Cambria Math"/>
-          </w:rPr>
-          <m:t>=vec</m:t>
-        </m:r>
-        <m:d>
-          <m:dPr>
-            <m:ctrlPr>
-              <w:rPr>
-                <w:rFonts w:ascii="Cambria Math" w:hAnsi="Cambria Math"/>
-                <w:i/>
-              </w:rPr>
-            </m:ctrlPr>
-          </m:dPr>
-          <m:e>
-            <m:sSub>
-              <m:sSubPr>
-                <m:ctrlPr>
-                  <w:rPr>
-                    <w:rFonts w:ascii="Cambria Math" w:hAnsi="Cambria Math"/>
-                    <w:i/>
-                  </w:rPr>
-                </m:ctrlPr>
-              </m:sSubPr>
-              <m:e>
-                <m:r>
-                  <m:rPr>
-                    <m:sty m:val="bi"/>
-                  </m:rPr>
-                  <w:rPr>
-                    <w:rFonts w:ascii="Cambria Math" w:hAnsi="Cambria Math"/>
-                  </w:rPr>
-                  <m:t>A</m:t>
-                </m:r>
-              </m:e>
-              <m:sub>
-                <m:r>
-                  <w:rPr>
-                    <w:rFonts w:ascii="Cambria Math" w:hAnsi="Cambria Math"/>
-                  </w:rPr>
-                  <m:t>j←l</m:t>
-                </m:r>
-              </m:sub>
-            </m:sSub>
-          </m:e>
-        </m:d>
-      </m:oMath>
-      <w:r>
-        <w:t xml:space="preserve"> and </w:t>
-      </w:r>
-      <m:oMath>
-        <m:sSub>
-          <m:sSubPr>
-            <m:ctrlPr>
-              <w:rPr>
-                <w:rFonts w:ascii="Cambria Math" w:hAnsi="Cambria Math"/>
-                <w:i/>
-              </w:rPr>
-            </m:ctrlPr>
-          </m:sSubPr>
-          <m:e>
-            <m:acc>
-              <m:accPr>
-                <m:chr m:val="̃"/>
-                <m:ctrlPr>
-                  <w:rPr>
-                    <w:rFonts w:ascii="Cambria Math" w:hAnsi="Cambria Math"/>
-                    <w:b/>
-                    <w:bCs/>
-                    <w:i/>
-                  </w:rPr>
-                </m:ctrlPr>
-              </m:accPr>
-              <m:e>
-                <m:r>
-                  <m:rPr>
-                    <m:sty m:val="bi"/>
-                  </m:rPr>
-                  <w:rPr>
-                    <w:rFonts w:ascii="Cambria Math" w:hAnsi="Cambria Math"/>
-                  </w:rPr>
-                  <m:t>A</m:t>
-                </m:r>
-              </m:e>
-            </m:acc>
-          </m:e>
-          <m:sub>
-            <m:r>
-              <w:rPr>
-                <w:rFonts w:ascii="Cambria Math" w:hAnsi="Cambria Math"/>
-              </w:rPr>
               <m:t>j</m:t>
             </m:r>
           </m:sub>
@@ -6578,8 +6476,34 @@
                       <w:rPr>
                         <w:rFonts w:ascii="Cambria Math" w:hAnsi="Cambria Math"/>
                       </w:rPr>
-                      <m:t>p</m:t>
+                      <m:t>p+(j-1)</m:t>
                     </m:r>
+                    <m:sSup>
+                      <m:sSupPr>
+                        <m:ctrlPr>
+                          <w:rPr>
+                            <w:rFonts w:ascii="Cambria Math" w:hAnsi="Cambria Math"/>
+                            <w:i/>
+                          </w:rPr>
+                        </m:ctrlPr>
+                      </m:sSupPr>
+                      <m:e>
+                        <m:r>
+                          <w:rPr>
+                            <w:rFonts w:ascii="Cambria Math" w:hAnsi="Cambria Math"/>
+                          </w:rPr>
+                          <m:t>p</m:t>
+                        </m:r>
+                      </m:e>
+                      <m:sup>
+                        <m:r>
+                          <w:rPr>
+                            <w:rFonts w:ascii="Cambria Math" w:hAnsi="Cambria Math"/>
+                          </w:rPr>
+                          <m:t>2</m:t>
+                        </m:r>
+                      </m:sup>
+                    </m:sSup>
                   </m:sub>
                   <m:sup>
                     <m:r>
@@ -6706,7 +6630,13 @@
                           <w:rPr>
                             <w:rFonts w:ascii="Cambria Math" w:hAnsi="Cambria Math"/>
                           </w:rPr>
-                          <m:t>J-1</m:t>
+                          <m:t>J-</m:t>
+                        </m:r>
+                        <m:r>
+                          <w:rPr>
+                            <w:rFonts w:ascii="Cambria Math" w:hAnsi="Cambria Math"/>
+                          </w:rPr>
+                          <m:t>j</m:t>
                         </m:r>
                       </m:e>
                     </m:d>
@@ -6822,13 +6752,7 @@
           <w:rPr>
             <w:rFonts w:ascii="Cambria Math" w:hAnsi="Cambria Math"/>
           </w:rPr>
-          <m:t>=</m:t>
-        </m:r>
-        <m:r>
-          <w:rPr>
-            <w:rFonts w:ascii="Cambria Math" w:hAnsi="Cambria Math"/>
-          </w:rPr>
-          <m:t>0.25</m:t>
+          <m:t>=0.25</m:t>
         </m:r>
         <m:sSub>
           <m:sSubPr>
@@ -6864,6 +6788,648 @@
     <w:p>
       <w:pPr>
         <w:pStyle w:val="ListParagraph"/>
+        <w:numPr>
+          <w:ilvl w:val="1"/>
+          <w:numId w:val="2"/>
+        </w:numPr>
+      </w:pPr>
+      <w:r>
+        <w:rPr>
+          <w:highlight w:val="yellow"/>
+        </w:rPr>
+        <w:t xml:space="preserve">No constraints on </w:t>
+      </w:r>
+      <m:oMath>
+        <m:r>
+          <m:rPr>
+            <m:sty m:val="bi"/>
+          </m:rPr>
+          <w:rPr>
+            <w:rFonts w:ascii="Cambria Math" w:hAnsi="Cambria Math"/>
+            <w:highlight w:val="yellow"/>
+          </w:rPr>
+          <m:t>Q</m:t>
+        </m:r>
+      </m:oMath>
+      <w:r>
+        <w:rPr>
+          <w:highlight w:val="yellow"/>
+        </w:rPr>
+        <w:t>:</w:t>
+      </w:r>
+    </w:p>
+    <w:p>
+      <w:pPr>
+        <w:pStyle w:val="ListParagraph"/>
+        <w:ind w:left="1440"/>
+      </w:pPr>
+      <w:r>
+        <w:t xml:space="preserve">Denote </w:t>
+      </w:r>
+      <m:oMath>
+        <m:acc>
+          <m:accPr>
+            <m:chr m:val="̃"/>
+            <m:ctrlPr>
+              <w:rPr>
+                <w:rFonts w:ascii="Cambria Math" w:hAnsi="Cambria Math"/>
+                <w:i/>
+              </w:rPr>
+            </m:ctrlPr>
+          </m:accPr>
+          <m:e>
+            <m:r>
+              <m:rPr>
+                <m:sty m:val="bi"/>
+              </m:rPr>
+              <w:rPr>
+                <w:rFonts w:ascii="Cambria Math" w:hAnsi="Cambria Math"/>
+              </w:rPr>
+              <m:t>A</m:t>
+            </m:r>
+          </m:e>
+        </m:acc>
+        <m:r>
+          <w:rPr>
+            <w:rFonts w:ascii="Cambria Math" w:hAnsi="Cambria Math"/>
+          </w:rPr>
+          <m:t>=vec(</m:t>
+        </m:r>
+        <m:r>
+          <m:rPr>
+            <m:sty m:val="bi"/>
+          </m:rPr>
+          <w:rPr>
+            <w:rFonts w:ascii="Cambria Math" w:hAnsi="Cambria Math"/>
+          </w:rPr>
+          <m:t>A</m:t>
+        </m:r>
+        <m:r>
+          <w:rPr>
+            <w:rFonts w:ascii="Cambria Math" w:hAnsi="Cambria Math"/>
+          </w:rPr>
+          <m:t>)</m:t>
+        </m:r>
+      </m:oMath>
+    </w:p>
+    <w:p>
+      <w:pPr>
+        <w:pStyle w:val="ListParagraph"/>
+        <w:ind w:left="1440"/>
+      </w:pPr>
+      <m:oMathPara>
+        <m:oMath>
+          <m:sSup>
+            <m:sSupPr>
+              <m:ctrlPr>
+                <w:rPr>
+                  <w:rFonts w:ascii="Cambria Math" w:hAnsi="Cambria Math"/>
+                  <w:i/>
+                </w:rPr>
+              </m:ctrlPr>
+            </m:sSupPr>
+            <m:e>
+              <m:d>
+                <m:dPr>
+                  <m:ctrlPr>
+                    <w:rPr>
+                      <w:rFonts w:ascii="Cambria Math" w:hAnsi="Cambria Math"/>
+                      <w:i/>
+                    </w:rPr>
+                  </m:ctrlPr>
+                </m:dPr>
+                <m:e>
+                  <m:sSup>
+                    <m:sSupPr>
+                      <m:ctrlPr>
+                        <w:rPr>
+                          <w:rFonts w:ascii="Cambria Math" w:hAnsi="Cambria Math"/>
+                          <w:i/>
+                        </w:rPr>
+                      </m:ctrlPr>
+                    </m:sSupPr>
+                    <m:e>
+                      <m:r>
+                        <m:rPr>
+                          <m:sty m:val="bi"/>
+                        </m:rPr>
+                        <w:rPr>
+                          <w:rFonts w:ascii="Cambria Math" w:hAnsi="Cambria Math"/>
+                        </w:rPr>
+                        <m:t>b</m:t>
+                      </m:r>
+                    </m:e>
+                    <m:sup>
+                      <m:r>
+                        <w:rPr>
+                          <w:rFonts w:ascii="Cambria Math" w:hAnsi="Cambria Math"/>
+                        </w:rPr>
+                        <m:t>'</m:t>
+                      </m:r>
+                    </m:sup>
+                  </m:sSup>
+                  <m:r>
+                    <w:rPr>
+                      <w:rFonts w:ascii="Cambria Math" w:hAnsi="Cambria Math"/>
+                    </w:rPr>
+                    <m:t>,</m:t>
+                  </m:r>
+                  <m:acc>
+                    <m:accPr>
+                      <m:chr m:val="̃"/>
+                      <m:ctrlPr>
+                        <w:rPr>
+                          <w:rFonts w:ascii="Cambria Math" w:hAnsi="Cambria Math"/>
+                          <w:i/>
+                        </w:rPr>
+                      </m:ctrlPr>
+                    </m:accPr>
+                    <m:e>
+                      <m:r>
+                        <m:rPr>
+                          <m:sty m:val="bi"/>
+                        </m:rPr>
+                        <w:rPr>
+                          <w:rFonts w:ascii="Cambria Math" w:hAnsi="Cambria Math"/>
+                        </w:rPr>
+                        <m:t>A</m:t>
+                      </m:r>
+                    </m:e>
+                  </m:acc>
+                </m:e>
+              </m:d>
+            </m:e>
+            <m:sup>
+              <m:r>
+                <w:rPr>
+                  <w:rFonts w:ascii="Cambria Math" w:hAnsi="Cambria Math"/>
+                </w:rPr>
+                <m:t>'</m:t>
+              </m:r>
+            </m:sup>
+          </m:sSup>
+          <m:r>
+            <w:rPr>
+              <w:rFonts w:ascii="Cambria Math" w:hAnsi="Cambria Math"/>
+            </w:rPr>
+            <m:t>∼N</m:t>
+          </m:r>
+          <m:d>
+            <m:dPr>
+              <m:ctrlPr>
+                <w:rPr>
+                  <w:rFonts w:ascii="Cambria Math" w:hAnsi="Cambria Math"/>
+                  <w:i/>
+                </w:rPr>
+              </m:ctrlPr>
+            </m:dPr>
+            <m:e>
+              <m:sSub>
+                <m:sSubPr>
+                  <m:ctrlPr>
+                    <w:rPr>
+                      <w:rFonts w:ascii="Cambria Math" w:hAnsi="Cambria Math"/>
+                      <w:i/>
+                    </w:rPr>
+                  </m:ctrlPr>
+                </m:sSubPr>
+                <m:e>
+                  <m:r>
+                    <m:rPr>
+                      <m:sty m:val="bi"/>
+                    </m:rPr>
+                    <w:rPr>
+                      <w:rFonts w:ascii="Cambria Math" w:hAnsi="Cambria Math"/>
+                    </w:rPr>
+                    <m:t>μ</m:t>
+                  </m:r>
+                </m:e>
+                <m:sub>
+                  <m:r>
+                    <w:rPr>
+                      <w:rFonts w:ascii="Cambria Math" w:hAnsi="Cambria Math"/>
+                    </w:rPr>
+                    <m:t>B</m:t>
+                  </m:r>
+                  <m:sSub>
+                    <m:sSubPr>
+                      <m:ctrlPr>
+                        <w:rPr>
+                          <w:rFonts w:ascii="Cambria Math" w:hAnsi="Cambria Math"/>
+                          <w:i/>
+                        </w:rPr>
+                      </m:ctrlPr>
+                    </m:sSubPr>
+                    <m:e>
+                      <m:r>
+                        <w:rPr>
+                          <w:rFonts w:ascii="Cambria Math" w:hAnsi="Cambria Math"/>
+                        </w:rPr>
+                        <m:t>A</m:t>
+                      </m:r>
+                    </m:e>
+                    <m:sub>
+                      <m:r>
+                        <w:rPr>
+                          <w:rFonts w:ascii="Cambria Math" w:hAnsi="Cambria Math"/>
+                        </w:rPr>
+                        <m:t>0</m:t>
+                      </m:r>
+                    </m:sub>
+                  </m:sSub>
+                </m:sub>
+              </m:sSub>
+              <m:r>
+                <w:rPr>
+                  <w:rFonts w:ascii="Cambria Math" w:hAnsi="Cambria Math"/>
+                </w:rPr>
+                <m:t>,</m:t>
+              </m:r>
+              <m:sSub>
+                <m:sSubPr>
+                  <m:ctrlPr>
+                    <w:rPr>
+                      <w:rFonts w:ascii="Cambria Math" w:hAnsi="Cambria Math"/>
+                      <w:i/>
+                    </w:rPr>
+                  </m:ctrlPr>
+                </m:sSubPr>
+                <m:e>
+                  <m:r>
+                    <m:rPr>
+                      <m:sty m:val="b"/>
+                    </m:rPr>
+                    <w:rPr>
+                      <w:rFonts w:ascii="Cambria Math" w:hAnsi="Cambria Math"/>
+                    </w:rPr>
+                    <m:t>Σ</m:t>
+                  </m:r>
+                </m:e>
+                <m:sub>
+                  <m:r>
+                    <w:rPr>
+                      <w:rFonts w:ascii="Cambria Math" w:hAnsi="Cambria Math"/>
+                    </w:rPr>
+                    <m:t>B</m:t>
+                  </m:r>
+                  <m:sSub>
+                    <m:sSubPr>
+                      <m:ctrlPr>
+                        <w:rPr>
+                          <w:rFonts w:ascii="Cambria Math" w:hAnsi="Cambria Math"/>
+                          <w:i/>
+                        </w:rPr>
+                      </m:ctrlPr>
+                    </m:sSubPr>
+                    <m:e>
+                      <m:r>
+                        <w:rPr>
+                          <w:rFonts w:ascii="Cambria Math" w:hAnsi="Cambria Math"/>
+                        </w:rPr>
+                        <m:t>A</m:t>
+                      </m:r>
+                    </m:e>
+                    <m:sub>
+                      <m:r>
+                        <w:rPr>
+                          <w:rFonts w:ascii="Cambria Math" w:hAnsi="Cambria Math"/>
+                        </w:rPr>
+                        <m:t>0</m:t>
+                      </m:r>
+                    </m:sub>
+                  </m:sSub>
+                </m:sub>
+              </m:sSub>
+            </m:e>
+          </m:d>
+        </m:oMath>
+      </m:oMathPara>
+    </w:p>
+    <w:p>
+      <w:pPr>
+        <w:pStyle w:val="ListParagraph"/>
+        <w:ind w:left="1440"/>
+      </w:pPr>
+      <w:r>
+        <w:t xml:space="preserve">Where </w:t>
+      </w:r>
+      <m:oMath>
+        <m:sSub>
+          <m:sSubPr>
+            <m:ctrlPr>
+              <w:rPr>
+                <w:rFonts w:ascii="Cambria Math" w:hAnsi="Cambria Math"/>
+                <w:i/>
+              </w:rPr>
+            </m:ctrlPr>
+          </m:sSubPr>
+          <m:e>
+            <m:r>
+              <m:rPr>
+                <m:sty m:val="bi"/>
+              </m:rPr>
+              <w:rPr>
+                <w:rFonts w:ascii="Cambria Math" w:hAnsi="Cambria Math"/>
+              </w:rPr>
+              <m:t>μ</m:t>
+            </m:r>
+          </m:e>
+          <m:sub>
+            <m:r>
+              <w:rPr>
+                <w:rFonts w:ascii="Cambria Math" w:hAnsi="Cambria Math"/>
+              </w:rPr>
+              <m:t>B</m:t>
+            </m:r>
+            <m:sSub>
+              <m:sSubPr>
+                <m:ctrlPr>
+                  <w:rPr>
+                    <w:rFonts w:ascii="Cambria Math" w:hAnsi="Cambria Math"/>
+                    <w:i/>
+                  </w:rPr>
+                </m:ctrlPr>
+              </m:sSubPr>
+              <m:e>
+                <m:r>
+                  <w:rPr>
+                    <w:rFonts w:ascii="Cambria Math" w:hAnsi="Cambria Math"/>
+                  </w:rPr>
+                  <m:t>A</m:t>
+                </m:r>
+              </m:e>
+              <m:sub>
+                <m:r>
+                  <w:rPr>
+                    <w:rFonts w:ascii="Cambria Math" w:hAnsi="Cambria Math"/>
+                  </w:rPr>
+                  <m:t>0</m:t>
+                </m:r>
+              </m:sub>
+            </m:sSub>
+          </m:sub>
+        </m:sSub>
+        <m:r>
+          <w:rPr>
+            <w:rFonts w:ascii="Cambria Math" w:hAnsi="Cambria Math"/>
+          </w:rPr>
+          <m:t>=</m:t>
+        </m:r>
+        <m:sSup>
+          <m:sSupPr>
+            <m:ctrlPr>
+              <w:rPr>
+                <w:rFonts w:ascii="Cambria Math" w:hAnsi="Cambria Math"/>
+                <w:i/>
+              </w:rPr>
+            </m:ctrlPr>
+          </m:sSupPr>
+          <m:e>
+            <m:d>
+              <m:dPr>
+                <m:ctrlPr>
+                  <w:rPr>
+                    <w:rFonts w:ascii="Cambria Math" w:hAnsi="Cambria Math"/>
+                    <w:i/>
+                  </w:rPr>
+                </m:ctrlPr>
+              </m:dPr>
+              <m:e>
+                <m:sSubSup>
+                  <m:sSubSupPr>
+                    <m:ctrlPr>
+                      <w:rPr>
+                        <w:rFonts w:ascii="Cambria Math" w:hAnsi="Cambria Math"/>
+                        <w:i/>
+                      </w:rPr>
+                    </m:ctrlPr>
+                  </m:sSubSupPr>
+                  <m:e>
+                    <m:r>
+                      <m:rPr>
+                        <m:sty m:val="bi"/>
+                      </m:rPr>
+                      <w:rPr>
+                        <w:rFonts w:ascii="Cambria Math" w:hAnsi="Cambria Math"/>
+                      </w:rPr>
+                      <m:t>0</m:t>
+                    </m:r>
+                  </m:e>
+                  <m:sub>
+                    <m:r>
+                      <w:rPr>
+                        <w:rFonts w:ascii="Cambria Math" w:hAnsi="Cambria Math"/>
+                      </w:rPr>
+                      <m:t>J</m:t>
+                    </m:r>
+                    <m:r>
+                      <w:rPr>
+                        <w:rFonts w:ascii="Cambria Math" w:hAnsi="Cambria Math"/>
+                      </w:rPr>
+                      <m:t>p</m:t>
+                    </m:r>
+                  </m:sub>
+                  <m:sup>
+                    <m:r>
+                      <w:rPr>
+                        <w:rFonts w:ascii="Cambria Math" w:hAnsi="Cambria Math"/>
+                      </w:rPr>
+                      <m:t>'</m:t>
+                    </m:r>
+                  </m:sup>
+                </m:sSubSup>
+                <m:r>
+                  <w:rPr>
+                    <w:rFonts w:ascii="Cambria Math" w:hAnsi="Cambria Math"/>
+                  </w:rPr>
+                  <m:t>,vec</m:t>
+                </m:r>
+                <m:sSup>
+                  <m:sSupPr>
+                    <m:ctrlPr>
+                      <w:rPr>
+                        <w:rFonts w:ascii="Cambria Math" w:hAnsi="Cambria Math"/>
+                        <w:i/>
+                      </w:rPr>
+                    </m:ctrlPr>
+                  </m:sSupPr>
+                  <m:e>
+                    <m:d>
+                      <m:dPr>
+                        <m:ctrlPr>
+                          <w:rPr>
+                            <w:rFonts w:ascii="Cambria Math" w:hAnsi="Cambria Math"/>
+                            <w:i/>
+                          </w:rPr>
+                        </m:ctrlPr>
+                      </m:dPr>
+                      <m:e>
+                        <m:sSub>
+                          <m:sSubPr>
+                            <m:ctrlPr>
+                              <w:rPr>
+                                <w:rFonts w:ascii="Cambria Math" w:hAnsi="Cambria Math"/>
+                                <w:i/>
+                              </w:rPr>
+                            </m:ctrlPr>
+                          </m:sSubPr>
+                          <m:e>
+                            <m:r>
+                              <m:rPr>
+                                <m:sty m:val="bi"/>
+                              </m:rPr>
+                              <w:rPr>
+                                <w:rFonts w:ascii="Cambria Math" w:hAnsi="Cambria Math"/>
+                              </w:rPr>
+                              <m:t>I</m:t>
+                            </m:r>
+                          </m:e>
+                          <m:sub>
+                            <m:r>
+                              <w:rPr>
+                                <w:rFonts w:ascii="Cambria Math" w:hAnsi="Cambria Math"/>
+                              </w:rPr>
+                              <m:t>J</m:t>
+                            </m:r>
+                            <m:r>
+                              <w:rPr>
+                                <w:rFonts w:ascii="Cambria Math" w:hAnsi="Cambria Math"/>
+                              </w:rPr>
+                              <m:t>p</m:t>
+                            </m:r>
+                          </m:sub>
+                        </m:sSub>
+                      </m:e>
+                    </m:d>
+                  </m:e>
+                  <m:sup>
+                    <m:r>
+                      <w:rPr>
+                        <w:rFonts w:ascii="Cambria Math" w:hAnsi="Cambria Math"/>
+                      </w:rPr>
+                      <m:t>'</m:t>
+                    </m:r>
+                  </m:sup>
+                </m:sSup>
+                <m:r>
+                  <w:rPr>
+                    <w:rFonts w:ascii="Cambria Math" w:hAnsi="Cambria Math"/>
+                  </w:rPr>
+                  <m:t xml:space="preserve"> </m:t>
+                </m:r>
+              </m:e>
+            </m:d>
+          </m:e>
+          <m:sup>
+            <m:r>
+              <w:rPr>
+                <w:rFonts w:ascii="Cambria Math" w:hAnsi="Cambria Math"/>
+              </w:rPr>
+              <m:t>'</m:t>
+            </m:r>
+          </m:sup>
+        </m:sSup>
+      </m:oMath>
+      <w:r>
+        <w:t xml:space="preserve"> and </w:t>
+      </w:r>
+      <m:oMath>
+        <m:sSub>
+          <m:sSubPr>
+            <m:ctrlPr>
+              <w:rPr>
+                <w:rFonts w:ascii="Cambria Math" w:hAnsi="Cambria Math"/>
+                <w:i/>
+              </w:rPr>
+            </m:ctrlPr>
+          </m:sSubPr>
+          <m:e>
+            <m:r>
+              <m:rPr>
+                <m:sty m:val="b"/>
+              </m:rPr>
+              <w:rPr>
+                <w:rFonts w:ascii="Cambria Math" w:hAnsi="Cambria Math"/>
+              </w:rPr>
+              <m:t>Σ</m:t>
+            </m:r>
+          </m:e>
+          <m:sub>
+            <m:r>
+              <w:rPr>
+                <w:rFonts w:ascii="Cambria Math" w:hAnsi="Cambria Math"/>
+              </w:rPr>
+              <m:t>B</m:t>
+            </m:r>
+            <m:sSub>
+              <m:sSubPr>
+                <m:ctrlPr>
+                  <w:rPr>
+                    <w:rFonts w:ascii="Cambria Math" w:hAnsi="Cambria Math"/>
+                    <w:i/>
+                  </w:rPr>
+                </m:ctrlPr>
+              </m:sSubPr>
+              <m:e>
+                <m:r>
+                  <w:rPr>
+                    <w:rFonts w:ascii="Cambria Math" w:hAnsi="Cambria Math"/>
+                  </w:rPr>
+                  <m:t>A</m:t>
+                </m:r>
+              </m:e>
+              <m:sub>
+                <m:r>
+                  <w:rPr>
+                    <w:rFonts w:ascii="Cambria Math" w:hAnsi="Cambria Math"/>
+                  </w:rPr>
+                  <m:t>0</m:t>
+                </m:r>
+              </m:sub>
+            </m:sSub>
+          </m:sub>
+        </m:sSub>
+        <m:r>
+          <w:rPr>
+            <w:rFonts w:ascii="Cambria Math" w:hAnsi="Cambria Math"/>
+          </w:rPr>
+          <m:t>=0.25</m:t>
+        </m:r>
+        <m:sSub>
+          <m:sSubPr>
+            <m:ctrlPr>
+              <w:rPr>
+                <w:rFonts w:ascii="Cambria Math" w:hAnsi="Cambria Math"/>
+                <w:i/>
+              </w:rPr>
+            </m:ctrlPr>
+          </m:sSubPr>
+          <m:e>
+            <m:r>
+              <m:rPr>
+                <m:sty m:val="bi"/>
+              </m:rPr>
+              <w:rPr>
+                <w:rFonts w:ascii="Cambria Math" w:hAnsi="Cambria Math"/>
+              </w:rPr>
+              <m:t>I</m:t>
+            </m:r>
+          </m:e>
+          <m:sub>
+            <m:r>
+              <w:rPr>
+                <w:rFonts w:ascii="Cambria Math" w:hAnsi="Cambria Math"/>
+              </w:rPr>
+              <m:t>Jp(1+Jp)</m:t>
+            </m:r>
+          </m:sub>
+        </m:sSub>
+      </m:oMath>
+    </w:p>
+    <w:p>
+      <w:pPr>
+        <w:pStyle w:val="ListParagraph"/>
+        <w:ind w:left="1440"/>
       </w:pPr>
     </w:p>
     <w:p>
@@ -7624,9 +8190,6 @@
       <w:pPr>
         <w:pStyle w:val="ListParagraph"/>
         <w:ind w:left="1440"/>
-        <w:rPr>
-          <w:bCs/>
-        </w:rPr>
       </w:pPr>
       <w:r>
         <w:t xml:space="preserve">(To make the mean of </w:t>
@@ -7745,8 +8308,457 @@
     <w:p>
       <w:pPr>
         <w:pStyle w:val="ListParagraph"/>
+        <w:numPr>
+          <w:ilvl w:val="1"/>
+          <w:numId w:val="2"/>
+        </w:numPr>
+        <w:rPr>
+          <w:highlight w:val="yellow"/>
+        </w:rPr>
+      </w:pPr>
+      <w:r>
+        <w:rPr>
+          <w:highlight w:val="yellow"/>
+        </w:rPr>
+        <w:lastRenderedPageBreak/>
+        <w:t xml:space="preserve">No constraints on </w:t>
+      </w:r>
+      <m:oMath>
+        <m:r>
+          <m:rPr>
+            <m:sty m:val="bi"/>
+          </m:rPr>
+          <w:rPr>
+            <w:rFonts w:ascii="Cambria Math" w:hAnsi="Cambria Math"/>
+            <w:highlight w:val="yellow"/>
+          </w:rPr>
+          <m:t>Q</m:t>
+        </m:r>
+      </m:oMath>
+      <w:r>
+        <w:rPr>
+          <w:highlight w:val="yellow"/>
+        </w:rPr>
+        <w:t>:</w:t>
+      </w:r>
+    </w:p>
+    <w:p>
+      <w:pPr>
+        <w:pStyle w:val="ListParagraph"/>
         <w:ind w:left="1440"/>
       </w:pPr>
+      <w:r>
+        <w:t>(</w:t>
+      </w:r>
+      <w:r>
+        <w:t xml:space="preserve">if the number of cluster is </w:t>
+      </w:r>
+      <m:oMath>
+        <m:r>
+          <w:rPr>
+            <w:rFonts w:ascii="Cambria Math" w:hAnsi="Cambria Math"/>
+          </w:rPr>
+          <m:t>J</m:t>
+        </m:r>
+      </m:oMath>
+      <w:r>
+        <w:t>)</w:t>
+      </w:r>
+    </w:p>
+    <w:p>
+      <w:pPr>
+        <w:pStyle w:val="ListParagraph"/>
+        <w:ind w:left="1440"/>
+        <w:rPr>
+          <w:bCs/>
+        </w:rPr>
+      </w:pPr>
+      <m:oMathPara>
+        <m:oMath>
+          <m:r>
+            <m:rPr>
+              <m:sty m:val="bi"/>
+            </m:rPr>
+            <w:rPr>
+              <w:rFonts w:ascii="Cambria Math" w:hAnsi="Cambria Math"/>
+            </w:rPr>
+            <m:t>Q</m:t>
+          </m:r>
+          <m:r>
+            <w:rPr>
+              <w:rFonts w:ascii="Cambria Math" w:hAnsi="Cambria Math"/>
+            </w:rPr>
+            <m:t>∼</m:t>
+          </m:r>
+          <m:sSup>
+            <m:sSupPr>
+              <m:ctrlPr>
+                <w:rPr>
+                  <w:rFonts w:ascii="Cambria Math" w:hAnsi="Cambria Math"/>
+                  <w:bCs/>
+                  <w:i/>
+                </w:rPr>
+              </m:ctrlPr>
+            </m:sSupPr>
+            <m:e>
+              <m:r>
+                <w:rPr>
+                  <w:rFonts w:ascii="Cambria Math" w:hAnsi="Cambria Math"/>
+                </w:rPr>
+                <m:t>W</m:t>
+              </m:r>
+            </m:e>
+            <m:sup>
+              <m:r>
+                <w:rPr>
+                  <w:rFonts w:ascii="Cambria Math" w:hAnsi="Cambria Math"/>
+                </w:rPr>
+                <m:t>-1</m:t>
+              </m:r>
+            </m:sup>
+          </m:sSup>
+          <m:r>
+            <w:rPr>
+              <w:rFonts w:ascii="Cambria Math" w:hAnsi="Cambria Math"/>
+            </w:rPr>
+            <m:t>(</m:t>
+          </m:r>
+          <m:sSub>
+            <m:sSubPr>
+              <m:ctrlPr>
+                <w:rPr>
+                  <w:rFonts w:ascii="Cambria Math" w:hAnsi="Cambria Math"/>
+                  <w:i/>
+                </w:rPr>
+              </m:ctrlPr>
+            </m:sSubPr>
+            <m:e>
+              <m:r>
+                <m:rPr>
+                  <m:sty m:val="p"/>
+                </m:rPr>
+                <w:rPr>
+                  <w:rFonts w:ascii="Cambria Math" w:hAnsi="Cambria Math"/>
+                </w:rPr>
+                <m:t>Ψ</m:t>
+              </m:r>
+              <m:ctrlPr>
+                <w:rPr>
+                  <w:rFonts w:ascii="Cambria Math" w:hAnsi="Cambria Math"/>
+                </w:rPr>
+              </m:ctrlPr>
+            </m:e>
+            <m:sub>
+              <m:sSub>
+                <m:sSubPr>
+                  <m:ctrlPr>
+                    <w:rPr>
+                      <w:rFonts w:ascii="Cambria Math" w:hAnsi="Cambria Math"/>
+                      <w:i/>
+                    </w:rPr>
+                  </m:ctrlPr>
+                </m:sSubPr>
+                <m:e>
+                  <m:r>
+                    <m:rPr>
+                      <m:sty m:val="bi"/>
+                    </m:rPr>
+                    <w:rPr>
+                      <w:rFonts w:ascii="Cambria Math" w:hAnsi="Cambria Math"/>
+                    </w:rPr>
+                    <m:t>Q</m:t>
+                  </m:r>
+                </m:e>
+                <m:sub>
+                  <m:r>
+                    <w:rPr>
+                      <w:rFonts w:ascii="Cambria Math" w:hAnsi="Cambria Math"/>
+                    </w:rPr>
+                    <m:t>0</m:t>
+                  </m:r>
+                </m:sub>
+              </m:sSub>
+            </m:sub>
+          </m:sSub>
+          <m:r>
+            <w:rPr>
+              <w:rFonts w:ascii="Cambria Math" w:hAnsi="Cambria Math"/>
+            </w:rPr>
+            <m:t>,</m:t>
+          </m:r>
+          <m:sSub>
+            <m:sSubPr>
+              <m:ctrlPr>
+                <w:rPr>
+                  <w:rFonts w:ascii="Cambria Math" w:hAnsi="Cambria Math"/>
+                  <w:i/>
+                </w:rPr>
+              </m:ctrlPr>
+            </m:sSubPr>
+            <m:e>
+              <m:r>
+                <w:rPr>
+                  <w:rFonts w:ascii="Cambria Math" w:hAnsi="Cambria Math"/>
+                </w:rPr>
+                <m:t>ν</m:t>
+              </m:r>
+            </m:e>
+            <m:sub>
+              <m:sSub>
+                <m:sSubPr>
+                  <m:ctrlPr>
+                    <w:rPr>
+                      <w:rFonts w:ascii="Cambria Math" w:hAnsi="Cambria Math"/>
+                      <w:i/>
+                    </w:rPr>
+                  </m:ctrlPr>
+                </m:sSubPr>
+                <m:e>
+                  <m:r>
+                    <m:rPr>
+                      <m:sty m:val="bi"/>
+                    </m:rPr>
+                    <w:rPr>
+                      <w:rFonts w:ascii="Cambria Math" w:hAnsi="Cambria Math"/>
+                    </w:rPr>
+                    <m:t>Q</m:t>
+                  </m:r>
+                </m:e>
+                <m:sub>
+                  <m:r>
+                    <w:rPr>
+                      <w:rFonts w:ascii="Cambria Math" w:hAnsi="Cambria Math"/>
+                    </w:rPr>
+                    <m:t>0</m:t>
+                  </m:r>
+                </m:sub>
+              </m:sSub>
+            </m:sub>
+          </m:sSub>
+          <m:r>
+            <w:rPr>
+              <w:rFonts w:ascii="Cambria Math" w:hAnsi="Cambria Math"/>
+            </w:rPr>
+            <m:t>)</m:t>
+          </m:r>
+        </m:oMath>
+      </m:oMathPara>
+    </w:p>
+    <w:p>
+      <w:pPr>
+        <w:pStyle w:val="ListParagraph"/>
+        <w:ind w:left="1440"/>
+      </w:pPr>
+      <w:r>
+        <w:t xml:space="preserve">Where </w:t>
+      </w:r>
+      <m:oMath>
+        <m:sSub>
+          <m:sSubPr>
+            <m:ctrlPr>
+              <w:rPr>
+                <w:rFonts w:ascii="Cambria Math" w:hAnsi="Cambria Math"/>
+                <w:i/>
+              </w:rPr>
+            </m:ctrlPr>
+          </m:sSubPr>
+          <m:e>
+            <m:r>
+              <w:rPr>
+                <w:rFonts w:ascii="Cambria Math" w:hAnsi="Cambria Math"/>
+              </w:rPr>
+              <m:t>ν</m:t>
+            </m:r>
+          </m:e>
+          <m:sub>
+            <m:sSub>
+              <m:sSubPr>
+                <m:ctrlPr>
+                  <w:rPr>
+                    <w:rFonts w:ascii="Cambria Math" w:hAnsi="Cambria Math"/>
+                    <w:i/>
+                  </w:rPr>
+                </m:ctrlPr>
+              </m:sSubPr>
+              <m:e>
+                <m:r>
+                  <m:rPr>
+                    <m:sty m:val="bi"/>
+                  </m:rPr>
+                  <w:rPr>
+                    <w:rFonts w:ascii="Cambria Math" w:hAnsi="Cambria Math"/>
+                  </w:rPr>
+                  <m:t>Q</m:t>
+                </m:r>
+              </m:e>
+              <m:sub>
+                <m:r>
+                  <w:rPr>
+                    <w:rFonts w:ascii="Cambria Math" w:hAnsi="Cambria Math"/>
+                  </w:rPr>
+                  <m:t>0</m:t>
+                </m:r>
+              </m:sub>
+            </m:sSub>
+          </m:sub>
+        </m:sSub>
+        <m:r>
+          <w:rPr>
+            <w:rFonts w:ascii="Cambria Math" w:hAnsi="Cambria Math"/>
+          </w:rPr>
+          <m:t>=</m:t>
+        </m:r>
+        <m:r>
+          <w:rPr>
+            <w:rFonts w:ascii="Cambria Math" w:hAnsi="Cambria Math"/>
+          </w:rPr>
+          <m:t>J</m:t>
+        </m:r>
+        <m:r>
+          <w:rPr>
+            <w:rFonts w:ascii="Cambria Math" w:hAnsi="Cambria Math"/>
+          </w:rPr>
+          <m:t>p+2</m:t>
+        </m:r>
+      </m:oMath>
+      <w:r>
+        <w:t xml:space="preserve"> and </w:t>
+      </w:r>
+      <m:oMath>
+        <m:sSub>
+          <m:sSubPr>
+            <m:ctrlPr>
+              <w:rPr>
+                <w:rFonts w:ascii="Cambria Math" w:hAnsi="Cambria Math"/>
+                <w:i/>
+              </w:rPr>
+            </m:ctrlPr>
+          </m:sSubPr>
+          <m:e>
+            <m:r>
+              <m:rPr>
+                <m:sty m:val="p"/>
+              </m:rPr>
+              <w:rPr>
+                <w:rFonts w:ascii="Cambria Math" w:hAnsi="Cambria Math"/>
+              </w:rPr>
+              <m:t>Ψ</m:t>
+            </m:r>
+            <m:ctrlPr>
+              <w:rPr>
+                <w:rFonts w:ascii="Cambria Math" w:hAnsi="Cambria Math"/>
+              </w:rPr>
+            </m:ctrlPr>
+          </m:e>
+          <m:sub>
+            <m:sSub>
+              <m:sSubPr>
+                <m:ctrlPr>
+                  <w:rPr>
+                    <w:rFonts w:ascii="Cambria Math" w:hAnsi="Cambria Math"/>
+                    <w:i/>
+                  </w:rPr>
+                </m:ctrlPr>
+              </m:sSubPr>
+              <m:e>
+                <m:r>
+                  <m:rPr>
+                    <m:sty m:val="bi"/>
+                  </m:rPr>
+                  <w:rPr>
+                    <w:rFonts w:ascii="Cambria Math" w:hAnsi="Cambria Math"/>
+                  </w:rPr>
+                  <m:t>Q</m:t>
+                </m:r>
+              </m:e>
+              <m:sub>
+                <m:r>
+                  <w:rPr>
+                    <w:rFonts w:ascii="Cambria Math" w:hAnsi="Cambria Math"/>
+                  </w:rPr>
+                  <m:t>0</m:t>
+                </m:r>
+              </m:sub>
+            </m:sSub>
+          </m:sub>
+        </m:sSub>
+        <m:r>
+          <w:rPr>
+            <w:rFonts w:ascii="Cambria Math" w:hAnsi="Cambria Math"/>
+          </w:rPr>
+          <m:t>=</m:t>
+        </m:r>
+        <m:sSub>
+          <m:sSubPr>
+            <m:ctrlPr>
+              <w:rPr>
+                <w:rFonts w:ascii="Cambria Math" w:hAnsi="Cambria Math"/>
+                <w:i/>
+              </w:rPr>
+            </m:ctrlPr>
+          </m:sSubPr>
+          <m:e>
+            <m:r>
+              <m:rPr>
+                <m:sty m:val="bi"/>
+              </m:rPr>
+              <w:rPr>
+                <w:rFonts w:ascii="Cambria Math" w:hAnsi="Cambria Math"/>
+              </w:rPr>
+              <m:t>I</m:t>
+            </m:r>
+          </m:e>
+          <m:sub>
+            <m:r>
+              <w:rPr>
+                <w:rFonts w:ascii="Cambria Math" w:hAnsi="Cambria Math"/>
+              </w:rPr>
+              <m:t>J</m:t>
+            </m:r>
+            <m:r>
+              <w:rPr>
+                <w:rFonts w:ascii="Cambria Math" w:hAnsi="Cambria Math"/>
+              </w:rPr>
+              <m:t>p</m:t>
+            </m:r>
+          </m:sub>
+        </m:sSub>
+        <m:r>
+          <w:rPr>
+            <w:rFonts w:ascii="Cambria Math" w:hAnsi="Cambria Math"/>
+          </w:rPr>
+          <m:t>×</m:t>
+        </m:r>
+        <m:sSup>
+          <m:sSupPr>
+            <m:ctrlPr>
+              <w:rPr>
+                <w:rFonts w:ascii="Cambria Math" w:hAnsi="Cambria Math"/>
+                <w:i/>
+              </w:rPr>
+            </m:ctrlPr>
+          </m:sSupPr>
+          <m:e>
+            <m:r>
+              <w:rPr>
+                <w:rFonts w:ascii="Cambria Math" w:hAnsi="Cambria Math"/>
+              </w:rPr>
+              <m:t>10</m:t>
+            </m:r>
+          </m:e>
+          <m:sup>
+            <m:r>
+              <w:rPr>
+                <w:rFonts w:ascii="Cambria Math" w:hAnsi="Cambria Math"/>
+              </w:rPr>
+              <m:t>-4</m:t>
+            </m:r>
+          </m:sup>
+        </m:sSup>
+      </m:oMath>
+      <w:r>
+        <w:t>.</w:t>
+      </w:r>
     </w:p>
     <w:p>
       <w:pPr>
@@ -11809,6 +12821,7 @@
             <w:rPr>
               <w:rFonts w:ascii="Cambria Math" w:hAnsi="Cambria Math"/>
             </w:rPr>
+            <w:lastRenderedPageBreak/>
             <m:t>∇</m:t>
           </m:r>
           <m:r>
@@ -12100,7 +13113,6 @@
             <w:rPr>
               <w:rFonts w:ascii="Cambria Math" w:hAnsi="Cambria Math"/>
             </w:rPr>
-            <w:lastRenderedPageBreak/>
             <m:t>H=</m:t>
           </m:r>
           <m:f>
@@ -18617,7 +19629,6 @@
         <w:pStyle w:val="ListParagraph"/>
       </w:pPr>
       <w:r>
-        <w:lastRenderedPageBreak/>
         <w:t xml:space="preserve">Use Newton-Raphson to find </w:t>
       </w:r>
       <m:oMath>
@@ -25486,6 +26497,2187 @@
     <w:p>
       <w:pPr>
         <w:pStyle w:val="ListParagraph"/>
+        <w:numPr>
+          <w:ilvl w:val="1"/>
+          <w:numId w:val="4"/>
+        </w:numPr>
+        <w:rPr>
+          <w:highlight w:val="yellow"/>
+        </w:rPr>
+      </w:pPr>
+      <w:r>
+        <w:rPr>
+          <w:highlight w:val="yellow"/>
+        </w:rPr>
+        <w:t xml:space="preserve">No constraints on </w:t>
+      </w:r>
+      <m:oMath>
+        <m:r>
+          <m:rPr>
+            <m:sty m:val="bi"/>
+          </m:rPr>
+          <w:rPr>
+            <w:rFonts w:ascii="Cambria Math" w:hAnsi="Cambria Math"/>
+            <w:highlight w:val="yellow"/>
+          </w:rPr>
+          <m:t>Q</m:t>
+        </m:r>
+      </m:oMath>
+      <w:r>
+        <w:rPr>
+          <w:highlight w:val="yellow"/>
+        </w:rPr>
+        <w:t>:</w:t>
+      </w:r>
+    </w:p>
+    <w:p>
+      <w:pPr>
+        <w:pStyle w:val="ListParagraph"/>
+        <w:ind w:left="1440"/>
+      </w:pPr>
+      <m:oMathPara>
+        <m:oMath>
+          <m:r>
+            <w:rPr>
+              <w:rFonts w:ascii="Cambria Math" w:hAnsi="Cambria Math"/>
+            </w:rPr>
+            <m:t>P</m:t>
+          </m:r>
+          <m:d>
+            <m:dPr>
+              <m:ctrlPr>
+                <w:rPr>
+                  <w:rFonts w:ascii="Cambria Math" w:hAnsi="Cambria Math"/>
+                  <w:i/>
+                </w:rPr>
+              </m:ctrlPr>
+            </m:dPr>
+            <m:e>
+              <m:sSup>
+                <m:sSupPr>
+                  <m:ctrlPr>
+                    <w:rPr>
+                      <w:rFonts w:ascii="Cambria Math" w:hAnsi="Cambria Math"/>
+                      <w:i/>
+                    </w:rPr>
+                  </m:ctrlPr>
+                </m:sSupPr>
+                <m:e>
+                  <m:d>
+                    <m:dPr>
+                      <m:ctrlPr>
+                        <w:rPr>
+                          <w:rFonts w:ascii="Cambria Math" w:hAnsi="Cambria Math"/>
+                          <w:i/>
+                        </w:rPr>
+                      </m:ctrlPr>
+                    </m:dPr>
+                    <m:e>
+                      <m:sSup>
+                        <m:sSupPr>
+                          <m:ctrlPr>
+                            <w:rPr>
+                              <w:rFonts w:ascii="Cambria Math" w:hAnsi="Cambria Math"/>
+                              <w:b/>
+                              <w:i/>
+                            </w:rPr>
+                          </m:ctrlPr>
+                        </m:sSupPr>
+                        <m:e>
+                          <m:r>
+                            <m:rPr>
+                              <m:sty m:val="bi"/>
+                            </m:rPr>
+                            <w:rPr>
+                              <w:rFonts w:ascii="Cambria Math" w:hAnsi="Cambria Math"/>
+                            </w:rPr>
+                            <m:t>b</m:t>
+                          </m:r>
+                        </m:e>
+                        <m:sup>
+                          <m:r>
+                            <m:rPr>
+                              <m:sty m:val="bi"/>
+                            </m:rPr>
+                            <w:rPr>
+                              <w:rFonts w:ascii="Cambria Math" w:hAnsi="Cambria Math"/>
+                            </w:rPr>
+                            <m:t>'</m:t>
+                          </m:r>
+                        </m:sup>
+                      </m:sSup>
+                      <m:r>
+                        <m:rPr>
+                          <m:sty m:val="bi"/>
+                        </m:rPr>
+                        <w:rPr>
+                          <w:rFonts w:ascii="Cambria Math" w:hAnsi="Cambria Math"/>
+                        </w:rPr>
+                        <m:t>,</m:t>
+                      </m:r>
+                      <m:sSup>
+                        <m:sSupPr>
+                          <m:ctrlPr>
+                            <w:rPr>
+                              <w:rFonts w:ascii="Cambria Math" w:hAnsi="Cambria Math"/>
+                              <w:i/>
+                            </w:rPr>
+                          </m:ctrlPr>
+                        </m:sSupPr>
+                        <m:e>
+                          <m:acc>
+                            <m:accPr>
+                              <m:chr m:val="̃"/>
+                              <m:ctrlPr>
+                                <w:rPr>
+                                  <w:rFonts w:ascii="Cambria Math" w:hAnsi="Cambria Math"/>
+                                  <w:b/>
+                                  <w:bCs/>
+                                  <w:i/>
+                                </w:rPr>
+                              </m:ctrlPr>
+                            </m:accPr>
+                            <m:e>
+                              <m:r>
+                                <m:rPr>
+                                  <m:sty m:val="bi"/>
+                                </m:rPr>
+                                <w:rPr>
+                                  <w:rFonts w:ascii="Cambria Math" w:hAnsi="Cambria Math"/>
+                                </w:rPr>
+                                <m:t>A</m:t>
+                              </m:r>
+                            </m:e>
+                          </m:acc>
+                          <m:ctrlPr>
+                            <w:rPr>
+                              <w:rFonts w:ascii="Cambria Math" w:hAnsi="Cambria Math"/>
+                              <w:b/>
+                              <w:i/>
+                            </w:rPr>
+                          </m:ctrlPr>
+                        </m:e>
+                        <m:sup>
+                          <m:r>
+                            <w:rPr>
+                              <w:rFonts w:ascii="Cambria Math" w:hAnsi="Cambria Math"/>
+                            </w:rPr>
+                            <m:t>'</m:t>
+                          </m:r>
+                        </m:sup>
+                      </m:sSup>
+                    </m:e>
+                  </m:d>
+                </m:e>
+                <m:sup>
+                  <m:r>
+                    <w:rPr>
+                      <w:rFonts w:ascii="Cambria Math" w:hAnsi="Cambria Math"/>
+                    </w:rPr>
+                    <m:t>'</m:t>
+                  </m:r>
+                </m:sup>
+              </m:sSup>
+            </m:e>
+            <m:e>
+              <m:sSubSup>
+                <m:sSubSupPr>
+                  <m:ctrlPr>
+                    <w:rPr>
+                      <w:rFonts w:ascii="Cambria Math" w:hAnsi="Cambria Math"/>
+                      <w:i/>
+                    </w:rPr>
+                  </m:ctrlPr>
+                </m:sSubSupPr>
+                <m:e>
+                  <m:d>
+                    <m:dPr>
+                      <m:begChr m:val="{"/>
+                      <m:endChr m:val="}"/>
+                      <m:ctrlPr>
+                        <w:rPr>
+                          <w:rFonts w:ascii="Cambria Math" w:hAnsi="Cambria Math"/>
+                          <w:i/>
+                        </w:rPr>
+                      </m:ctrlPr>
+                    </m:dPr>
+                    <m:e>
+                      <m:sSub>
+                        <m:sSubPr>
+                          <m:ctrlPr>
+                            <w:rPr>
+                              <w:rFonts w:ascii="Cambria Math" w:hAnsi="Cambria Math"/>
+                              <w:i/>
+                            </w:rPr>
+                          </m:ctrlPr>
+                        </m:sSubPr>
+                        <m:e>
+                          <m:r>
+                            <m:rPr>
+                              <m:sty m:val="bi"/>
+                            </m:rPr>
+                            <w:rPr>
+                              <w:rFonts w:ascii="Cambria Math" w:hAnsi="Cambria Math"/>
+                            </w:rPr>
+                            <m:t>x</m:t>
+                          </m:r>
+                        </m:e>
+                        <m:sub>
+                          <m:r>
+                            <w:rPr>
+                              <w:rFonts w:ascii="Cambria Math" w:hAnsi="Cambria Math"/>
+                            </w:rPr>
+                            <m:t>t</m:t>
+                          </m:r>
+                        </m:sub>
+                      </m:sSub>
+                    </m:e>
+                  </m:d>
+                </m:e>
+                <m:sub>
+                  <m:r>
+                    <w:rPr>
+                      <w:rFonts w:ascii="Cambria Math" w:hAnsi="Cambria Math"/>
+                    </w:rPr>
+                    <m:t>t=1</m:t>
+                  </m:r>
+                </m:sub>
+                <m:sup>
+                  <m:r>
+                    <w:rPr>
+                      <w:rFonts w:ascii="Cambria Math" w:hAnsi="Cambria Math"/>
+                    </w:rPr>
+                    <m:t>T</m:t>
+                  </m:r>
+                </m:sup>
+              </m:sSubSup>
+              <m:r>
+                <w:rPr>
+                  <w:rFonts w:ascii="Cambria Math" w:hAnsi="Cambria Math"/>
+                </w:rPr>
+                <m:t>,</m:t>
+              </m:r>
+              <m:r>
+                <m:rPr>
+                  <m:sty m:val="bi"/>
+                </m:rPr>
+                <w:rPr>
+                  <w:rFonts w:ascii="Cambria Math" w:hAnsi="Cambria Math"/>
+                </w:rPr>
+                <m:t>Q</m:t>
+              </m:r>
+              <m:r>
+                <w:rPr>
+                  <w:rFonts w:ascii="Cambria Math" w:hAnsi="Cambria Math"/>
+                </w:rPr>
+                <m:t>,…</m:t>
+              </m:r>
+            </m:e>
+          </m:d>
+          <m:r>
+            <w:rPr>
+              <w:rFonts w:ascii="Cambria Math" w:hAnsi="Cambria Math"/>
+            </w:rPr>
+            <m:t>∝</m:t>
+          </m:r>
+          <m:d>
+            <m:dPr>
+              <m:begChr m:val="["/>
+              <m:endChr m:val="]"/>
+              <m:ctrlPr>
+                <w:rPr>
+                  <w:rFonts w:ascii="Cambria Math" w:hAnsi="Cambria Math"/>
+                  <w:i/>
+                </w:rPr>
+              </m:ctrlPr>
+            </m:dPr>
+            <m:e>
+              <m:nary>
+                <m:naryPr>
+                  <m:chr m:val="∏"/>
+                  <m:limLoc m:val="undOvr"/>
+                  <m:ctrlPr>
+                    <w:rPr>
+                      <w:rFonts w:ascii="Cambria Math" w:hAnsi="Cambria Math"/>
+                      <w:i/>
+                    </w:rPr>
+                  </m:ctrlPr>
+                </m:naryPr>
+                <m:sub>
+                  <m:r>
+                    <w:rPr>
+                      <w:rFonts w:ascii="Cambria Math" w:hAnsi="Cambria Math"/>
+                    </w:rPr>
+                    <m:t>t=2</m:t>
+                  </m:r>
+                </m:sub>
+                <m:sup>
+                  <m:r>
+                    <w:rPr>
+                      <w:rFonts w:ascii="Cambria Math" w:hAnsi="Cambria Math"/>
+                    </w:rPr>
+                    <m:t>T</m:t>
+                  </m:r>
+                </m:sup>
+                <m:e>
+                  <m:r>
+                    <w:rPr>
+                      <w:rFonts w:ascii="Cambria Math" w:hAnsi="Cambria Math"/>
+                    </w:rPr>
+                    <m:t>N</m:t>
+                  </m:r>
+                  <m:d>
+                    <m:dPr>
+                      <m:ctrlPr>
+                        <w:rPr>
+                          <w:rFonts w:ascii="Cambria Math" w:hAnsi="Cambria Math"/>
+                          <w:i/>
+                        </w:rPr>
+                      </m:ctrlPr>
+                    </m:dPr>
+                    <m:e>
+                      <m:sSub>
+                        <m:sSubPr>
+                          <m:ctrlPr>
+                            <w:rPr>
+                              <w:rFonts w:ascii="Cambria Math" w:hAnsi="Cambria Math"/>
+                              <w:i/>
+                            </w:rPr>
+                          </m:ctrlPr>
+                        </m:sSubPr>
+                        <m:e>
+                          <m:r>
+                            <m:rPr>
+                              <m:sty m:val="bi"/>
+                            </m:rPr>
+                            <w:rPr>
+                              <w:rFonts w:ascii="Cambria Math" w:hAnsi="Cambria Math"/>
+                            </w:rPr>
+                            <m:t>x</m:t>
+                          </m:r>
+                        </m:e>
+                        <m:sub>
+                          <m:r>
+                            <w:rPr>
+                              <w:rFonts w:ascii="Cambria Math" w:hAnsi="Cambria Math"/>
+                            </w:rPr>
+                            <m:t>t</m:t>
+                          </m:r>
+                        </m:sub>
+                      </m:sSub>
+                      <m:r>
+                        <w:rPr>
+                          <w:rFonts w:ascii="Cambria Math" w:hAnsi="Cambria Math"/>
+                        </w:rPr>
+                        <m:t>|</m:t>
+                      </m:r>
+                      <m:r>
+                        <m:rPr>
+                          <m:sty m:val="bi"/>
+                        </m:rPr>
+                        <w:rPr>
+                          <w:rFonts w:ascii="Cambria Math" w:hAnsi="Cambria Math"/>
+                        </w:rPr>
+                        <m:t>A</m:t>
+                      </m:r>
+                      <m:sSub>
+                        <m:sSubPr>
+                          <m:ctrlPr>
+                            <w:rPr>
+                              <w:rFonts w:ascii="Cambria Math" w:hAnsi="Cambria Math"/>
+                              <w:i/>
+                            </w:rPr>
+                          </m:ctrlPr>
+                        </m:sSubPr>
+                        <m:e>
+                          <m:r>
+                            <m:rPr>
+                              <m:sty m:val="bi"/>
+                            </m:rPr>
+                            <w:rPr>
+                              <w:rFonts w:ascii="Cambria Math" w:hAnsi="Cambria Math"/>
+                            </w:rPr>
+                            <m:t>x</m:t>
+                          </m:r>
+                        </m:e>
+                        <m:sub>
+                          <m:r>
+                            <w:rPr>
+                              <w:rFonts w:ascii="Cambria Math" w:hAnsi="Cambria Math"/>
+                            </w:rPr>
+                            <m:t>t-1</m:t>
+                          </m:r>
+                        </m:sub>
+                      </m:sSub>
+                      <m:r>
+                        <w:rPr>
+                          <w:rFonts w:ascii="Cambria Math" w:hAnsi="Cambria Math"/>
+                        </w:rPr>
+                        <m:t>+</m:t>
+                      </m:r>
+                      <m:r>
+                        <m:rPr>
+                          <m:sty m:val="bi"/>
+                        </m:rPr>
+                        <w:rPr>
+                          <w:rFonts w:ascii="Cambria Math" w:hAnsi="Cambria Math"/>
+                        </w:rPr>
+                        <m:t>b</m:t>
+                      </m:r>
+                      <m:r>
+                        <w:rPr>
+                          <w:rFonts w:ascii="Cambria Math" w:hAnsi="Cambria Math"/>
+                        </w:rPr>
+                        <m:t>,</m:t>
+                      </m:r>
+                      <m:r>
+                        <m:rPr>
+                          <m:sty m:val="bi"/>
+                        </m:rPr>
+                        <w:rPr>
+                          <w:rFonts w:ascii="Cambria Math" w:hAnsi="Cambria Math"/>
+                        </w:rPr>
+                        <m:t>Q</m:t>
+                      </m:r>
+                    </m:e>
+                  </m:d>
+                </m:e>
+              </m:nary>
+            </m:e>
+          </m:d>
+          <m:r>
+            <w:rPr>
+              <w:rFonts w:ascii="Cambria Math" w:hAnsi="Cambria Math"/>
+            </w:rPr>
+            <m:t>P</m:t>
+          </m:r>
+          <m:d>
+            <m:dPr>
+              <m:ctrlPr>
+                <w:rPr>
+                  <w:rFonts w:ascii="Cambria Math" w:hAnsi="Cambria Math"/>
+                  <w:i/>
+                </w:rPr>
+              </m:ctrlPr>
+            </m:dPr>
+            <m:e>
+              <m:sSup>
+                <m:sSupPr>
+                  <m:ctrlPr>
+                    <w:rPr>
+                      <w:rFonts w:ascii="Cambria Math" w:hAnsi="Cambria Math"/>
+                      <w:i/>
+                    </w:rPr>
+                  </m:ctrlPr>
+                </m:sSupPr>
+                <m:e>
+                  <m:d>
+                    <m:dPr>
+                      <m:ctrlPr>
+                        <w:rPr>
+                          <w:rFonts w:ascii="Cambria Math" w:hAnsi="Cambria Math"/>
+                          <w:i/>
+                        </w:rPr>
+                      </m:ctrlPr>
+                    </m:dPr>
+                    <m:e>
+                      <m:sSup>
+                        <m:sSupPr>
+                          <m:ctrlPr>
+                            <w:rPr>
+                              <w:rFonts w:ascii="Cambria Math" w:hAnsi="Cambria Math"/>
+                              <w:b/>
+                              <w:i/>
+                            </w:rPr>
+                          </m:ctrlPr>
+                        </m:sSupPr>
+                        <m:e>
+                          <m:r>
+                            <m:rPr>
+                              <m:sty m:val="bi"/>
+                            </m:rPr>
+                            <w:rPr>
+                              <w:rFonts w:ascii="Cambria Math" w:hAnsi="Cambria Math"/>
+                            </w:rPr>
+                            <m:t>b</m:t>
+                          </m:r>
+                        </m:e>
+                        <m:sup>
+                          <m:r>
+                            <m:rPr>
+                              <m:sty m:val="bi"/>
+                            </m:rPr>
+                            <w:rPr>
+                              <w:rFonts w:ascii="Cambria Math" w:hAnsi="Cambria Math"/>
+                            </w:rPr>
+                            <m:t>'</m:t>
+                          </m:r>
+                        </m:sup>
+                      </m:sSup>
+                      <m:r>
+                        <m:rPr>
+                          <m:sty m:val="bi"/>
+                        </m:rPr>
+                        <w:rPr>
+                          <w:rFonts w:ascii="Cambria Math" w:hAnsi="Cambria Math"/>
+                        </w:rPr>
+                        <m:t>,</m:t>
+                      </m:r>
+                      <m:sSup>
+                        <m:sSupPr>
+                          <m:ctrlPr>
+                            <w:rPr>
+                              <w:rFonts w:ascii="Cambria Math" w:hAnsi="Cambria Math"/>
+                              <w:i/>
+                            </w:rPr>
+                          </m:ctrlPr>
+                        </m:sSupPr>
+                        <m:e>
+                          <m:acc>
+                            <m:accPr>
+                              <m:chr m:val="̃"/>
+                              <m:ctrlPr>
+                                <w:rPr>
+                                  <w:rFonts w:ascii="Cambria Math" w:hAnsi="Cambria Math"/>
+                                  <w:b/>
+                                  <w:bCs/>
+                                  <w:i/>
+                                </w:rPr>
+                              </m:ctrlPr>
+                            </m:accPr>
+                            <m:e>
+                              <m:r>
+                                <m:rPr>
+                                  <m:sty m:val="bi"/>
+                                </m:rPr>
+                                <w:rPr>
+                                  <w:rFonts w:ascii="Cambria Math" w:hAnsi="Cambria Math"/>
+                                </w:rPr>
+                                <m:t>A</m:t>
+                              </m:r>
+                            </m:e>
+                          </m:acc>
+                          <m:ctrlPr>
+                            <w:rPr>
+                              <w:rFonts w:ascii="Cambria Math" w:hAnsi="Cambria Math"/>
+                              <w:b/>
+                              <w:i/>
+                            </w:rPr>
+                          </m:ctrlPr>
+                        </m:e>
+                        <m:sup>
+                          <m:r>
+                            <w:rPr>
+                              <w:rFonts w:ascii="Cambria Math" w:hAnsi="Cambria Math"/>
+                            </w:rPr>
+                            <m:t>'</m:t>
+                          </m:r>
+                        </m:sup>
+                      </m:sSup>
+                    </m:e>
+                  </m:d>
+                </m:e>
+                <m:sup>
+                  <m:r>
+                    <w:rPr>
+                      <w:rFonts w:ascii="Cambria Math" w:hAnsi="Cambria Math"/>
+                    </w:rPr>
+                    <m:t>'</m:t>
+                  </m:r>
+                </m:sup>
+              </m:sSup>
+            </m:e>
+          </m:d>
+        </m:oMath>
+      </m:oMathPara>
+    </w:p>
+    <w:p>
+      <w:pPr>
+        <w:pStyle w:val="ListParagraph"/>
+        <w:ind w:left="1440"/>
+        <w:rPr>
+          <w:bCs/>
+        </w:rPr>
+      </w:pPr>
+      <w:r>
+        <w:rPr>
+          <w:bCs/>
+        </w:rPr>
+        <w:t xml:space="preserve">Let </w:t>
+      </w:r>
+      <m:oMath>
+        <m:sSup>
+          <m:sSupPr>
+            <m:ctrlPr>
+              <w:rPr>
+                <w:rFonts w:ascii="Cambria Math" w:hAnsi="Cambria Math"/>
+                <w:i/>
+              </w:rPr>
+            </m:ctrlPr>
+          </m:sSupPr>
+          <m:e>
+            <m:d>
+              <m:dPr>
+                <m:ctrlPr>
+                  <w:rPr>
+                    <w:rFonts w:ascii="Cambria Math" w:hAnsi="Cambria Math"/>
+                    <w:i/>
+                  </w:rPr>
+                </m:ctrlPr>
+              </m:dPr>
+              <m:e>
+                <m:sSup>
+                  <m:sSupPr>
+                    <m:ctrlPr>
+                      <w:rPr>
+                        <w:rFonts w:ascii="Cambria Math" w:hAnsi="Cambria Math"/>
+                        <w:b/>
+                        <w:i/>
+                      </w:rPr>
+                    </m:ctrlPr>
+                  </m:sSupPr>
+                  <m:e>
+                    <m:r>
+                      <m:rPr>
+                        <m:sty m:val="bi"/>
+                      </m:rPr>
+                      <w:rPr>
+                        <w:rFonts w:ascii="Cambria Math" w:hAnsi="Cambria Math"/>
+                      </w:rPr>
+                      <m:t>b</m:t>
+                    </m:r>
+                  </m:e>
+                  <m:sup>
+                    <m:r>
+                      <m:rPr>
+                        <m:sty m:val="bi"/>
+                      </m:rPr>
+                      <w:rPr>
+                        <w:rFonts w:ascii="Cambria Math" w:hAnsi="Cambria Math"/>
+                      </w:rPr>
+                      <m:t>'</m:t>
+                    </m:r>
+                  </m:sup>
+                </m:sSup>
+                <m:r>
+                  <m:rPr>
+                    <m:sty m:val="bi"/>
+                  </m:rPr>
+                  <w:rPr>
+                    <w:rFonts w:ascii="Cambria Math" w:hAnsi="Cambria Math"/>
+                  </w:rPr>
+                  <m:t>,</m:t>
+                </m:r>
+                <m:sSup>
+                  <m:sSupPr>
+                    <m:ctrlPr>
+                      <w:rPr>
+                        <w:rFonts w:ascii="Cambria Math" w:hAnsi="Cambria Math"/>
+                        <w:i/>
+                      </w:rPr>
+                    </m:ctrlPr>
+                  </m:sSupPr>
+                  <m:e>
+                    <m:acc>
+                      <m:accPr>
+                        <m:chr m:val="̃"/>
+                        <m:ctrlPr>
+                          <w:rPr>
+                            <w:rFonts w:ascii="Cambria Math" w:hAnsi="Cambria Math"/>
+                            <w:b/>
+                            <w:bCs/>
+                            <w:i/>
+                          </w:rPr>
+                        </m:ctrlPr>
+                      </m:accPr>
+                      <m:e>
+                        <m:r>
+                          <m:rPr>
+                            <m:sty m:val="bi"/>
+                          </m:rPr>
+                          <w:rPr>
+                            <w:rFonts w:ascii="Cambria Math" w:hAnsi="Cambria Math"/>
+                          </w:rPr>
+                          <m:t>A</m:t>
+                        </m:r>
+                      </m:e>
+                    </m:acc>
+                    <m:ctrlPr>
+                      <w:rPr>
+                        <w:rFonts w:ascii="Cambria Math" w:hAnsi="Cambria Math"/>
+                        <w:b/>
+                        <w:i/>
+                      </w:rPr>
+                    </m:ctrlPr>
+                  </m:e>
+                  <m:sup>
+                    <m:r>
+                      <w:rPr>
+                        <w:rFonts w:ascii="Cambria Math" w:hAnsi="Cambria Math"/>
+                      </w:rPr>
+                      <m:t>'</m:t>
+                    </m:r>
+                  </m:sup>
+                </m:sSup>
+              </m:e>
+            </m:d>
+          </m:e>
+          <m:sup>
+            <m:r>
+              <w:rPr>
+                <w:rFonts w:ascii="Cambria Math" w:hAnsi="Cambria Math"/>
+              </w:rPr>
+              <m:t>'</m:t>
+            </m:r>
+          </m:sup>
+        </m:sSup>
+        <m:r>
+          <w:rPr>
+            <w:rFonts w:ascii="Cambria Math" w:hAnsi="Cambria Math"/>
+          </w:rPr>
+          <m:t>=</m:t>
+        </m:r>
+        <m:r>
+          <m:rPr>
+            <m:sty m:val="bi"/>
+          </m:rPr>
+          <w:rPr>
+            <w:rFonts w:ascii="Cambria Math" w:hAnsi="Cambria Math"/>
+          </w:rPr>
+          <m:t>γ</m:t>
+        </m:r>
+        <m:r>
+          <w:rPr>
+            <w:rFonts w:ascii="Cambria Math" w:hAnsi="Cambria Math"/>
+          </w:rPr>
+          <m:t>∈</m:t>
+        </m:r>
+        <m:sSup>
+          <m:sSupPr>
+            <m:ctrlPr>
+              <w:rPr>
+                <w:rFonts w:ascii="Cambria Math" w:hAnsi="Cambria Math"/>
+                <w:bCs/>
+                <w:i/>
+              </w:rPr>
+            </m:ctrlPr>
+          </m:sSupPr>
+          <m:e>
+            <m:r>
+              <w:rPr>
+                <w:rFonts w:ascii="Cambria Math" w:hAnsi="Cambria Math"/>
+              </w:rPr>
+              <m:t>R</m:t>
+            </m:r>
+          </m:e>
+          <m:sup>
+            <m:r>
+              <w:rPr>
+                <w:rFonts w:ascii="Cambria Math" w:hAnsi="Cambria Math"/>
+              </w:rPr>
+              <m:t>Jp(1+Jp)</m:t>
+            </m:r>
+          </m:sup>
+        </m:sSup>
+      </m:oMath>
+      <w:r>
+        <w:rPr>
+          <w:bCs/>
+        </w:rPr>
+        <w:t xml:space="preserve">, </w:t>
+      </w:r>
+      <m:oMath>
+        <m:d>
+          <m:dPr>
+            <m:ctrlPr>
+              <w:rPr>
+                <w:rFonts w:ascii="Cambria Math" w:hAnsi="Cambria Math"/>
+                <w:i/>
+              </w:rPr>
+            </m:ctrlPr>
+          </m:dPr>
+          <m:e>
+            <m:r>
+              <w:rPr>
+                <w:rFonts w:ascii="Cambria Math" w:hAnsi="Cambria Math"/>
+              </w:rPr>
+              <m:t xml:space="preserve">1, </m:t>
+            </m:r>
+            <m:sSup>
+              <m:sSupPr>
+                <m:ctrlPr>
+                  <w:rPr>
+                    <w:rFonts w:ascii="Cambria Math" w:hAnsi="Cambria Math"/>
+                    <w:i/>
+                  </w:rPr>
+                </m:ctrlPr>
+              </m:sSupPr>
+              <m:e>
+                <m:sSub>
+                  <m:sSubPr>
+                    <m:ctrlPr>
+                      <w:rPr>
+                        <w:rFonts w:ascii="Cambria Math" w:hAnsi="Cambria Math"/>
+                        <w:i/>
+                      </w:rPr>
+                    </m:ctrlPr>
+                  </m:sSubPr>
+                  <m:e>
+                    <m:r>
+                      <m:rPr>
+                        <m:sty m:val="bi"/>
+                      </m:rPr>
+                      <w:rPr>
+                        <w:rFonts w:ascii="Cambria Math" w:hAnsi="Cambria Math"/>
+                      </w:rPr>
+                      <m:t>x</m:t>
+                    </m:r>
+                  </m:e>
+                  <m:sub>
+                    <m:r>
+                      <w:rPr>
+                        <w:rFonts w:ascii="Cambria Math" w:hAnsi="Cambria Math"/>
+                      </w:rPr>
+                      <m:t>t-1</m:t>
+                    </m:r>
+                  </m:sub>
+                </m:sSub>
+              </m:e>
+              <m:sup>
+                <m:r>
+                  <w:rPr>
+                    <w:rFonts w:ascii="Cambria Math" w:hAnsi="Cambria Math"/>
+                  </w:rPr>
+                  <m:t>'</m:t>
+                </m:r>
+              </m:sup>
+            </m:sSup>
+          </m:e>
+        </m:d>
+        <m:r>
+          <w:rPr>
+            <w:rFonts w:ascii="Cambria Math" w:hAnsi="Cambria Math"/>
+          </w:rPr>
+          <m:t>⨂</m:t>
+        </m:r>
+        <m:sSub>
+          <m:sSubPr>
+            <m:ctrlPr>
+              <w:rPr>
+                <w:rFonts w:ascii="Cambria Math" w:hAnsi="Cambria Math"/>
+                <w:b/>
+                <w:i/>
+              </w:rPr>
+            </m:ctrlPr>
+          </m:sSubPr>
+          <m:e>
+            <m:r>
+              <m:rPr>
+                <m:sty m:val="bi"/>
+              </m:rPr>
+              <w:rPr>
+                <w:rFonts w:ascii="Cambria Math" w:hAnsi="Cambria Math"/>
+              </w:rPr>
+              <m:t>I</m:t>
+            </m:r>
+            <m:ctrlPr>
+              <w:rPr>
+                <w:rFonts w:ascii="Cambria Math" w:hAnsi="Cambria Math"/>
+                <w:i/>
+              </w:rPr>
+            </m:ctrlPr>
+          </m:e>
+          <m:sub>
+            <m:r>
+              <w:rPr>
+                <w:rFonts w:ascii="Cambria Math" w:hAnsi="Cambria Math"/>
+              </w:rPr>
+              <m:t>J</m:t>
+            </m:r>
+            <m:r>
+              <w:rPr>
+                <w:rFonts w:ascii="Cambria Math" w:hAnsi="Cambria Math"/>
+              </w:rPr>
+              <m:t>p</m:t>
+            </m:r>
+          </m:sub>
+        </m:sSub>
+        <m:r>
+          <m:rPr>
+            <m:sty m:val="bi"/>
+          </m:rPr>
+          <w:rPr>
+            <w:rFonts w:ascii="Cambria Math" w:hAnsi="Cambria Math"/>
+          </w:rPr>
+          <m:t>=</m:t>
+        </m:r>
+        <m:sSub>
+          <m:sSubPr>
+            <m:ctrlPr>
+              <w:rPr>
+                <w:rFonts w:ascii="Cambria Math" w:hAnsi="Cambria Math"/>
+                <w:i/>
+              </w:rPr>
+            </m:ctrlPr>
+          </m:sSubPr>
+          <m:e>
+            <m:acc>
+              <m:accPr>
+                <m:chr m:val="̃"/>
+                <m:ctrlPr>
+                  <w:rPr>
+                    <w:rFonts w:ascii="Cambria Math" w:hAnsi="Cambria Math"/>
+                    <w:b/>
+                    <w:bCs/>
+                    <w:i/>
+                  </w:rPr>
+                </m:ctrlPr>
+              </m:accPr>
+              <m:e>
+                <m:r>
+                  <m:rPr>
+                    <m:sty m:val="bi"/>
+                  </m:rPr>
+                  <w:rPr>
+                    <w:rFonts w:ascii="Cambria Math" w:hAnsi="Cambria Math"/>
+                  </w:rPr>
+                  <m:t>G</m:t>
+                </m:r>
+              </m:e>
+            </m:acc>
+          </m:e>
+          <m:sub>
+            <m:r>
+              <w:rPr>
+                <w:rFonts w:ascii="Cambria Math" w:hAnsi="Cambria Math"/>
+              </w:rPr>
+              <m:t>t-1</m:t>
+            </m:r>
+          </m:sub>
+        </m:sSub>
+        <m:r>
+          <w:rPr>
+            <w:rFonts w:ascii="Cambria Math" w:hAnsi="Cambria Math"/>
+          </w:rPr>
+          <m:t>∈</m:t>
+        </m:r>
+        <m:sSup>
+          <m:sSupPr>
+            <m:ctrlPr>
+              <w:rPr>
+                <w:rFonts w:ascii="Cambria Math" w:hAnsi="Cambria Math"/>
+                <w:i/>
+              </w:rPr>
+            </m:ctrlPr>
+          </m:sSupPr>
+          <m:e>
+            <m:r>
+              <w:rPr>
+                <w:rFonts w:ascii="Cambria Math" w:hAnsi="Cambria Math"/>
+              </w:rPr>
+              <m:t>R</m:t>
+            </m:r>
+          </m:e>
+          <m:sup>
+            <m:r>
+              <w:rPr>
+                <w:rFonts w:ascii="Cambria Math" w:hAnsi="Cambria Math"/>
+              </w:rPr>
+              <m:t>J</m:t>
+            </m:r>
+            <m:r>
+              <w:rPr>
+                <w:rFonts w:ascii="Cambria Math" w:hAnsi="Cambria Math"/>
+              </w:rPr>
+              <m:t>p×</m:t>
+            </m:r>
+            <m:r>
+              <w:rPr>
+                <w:rFonts w:ascii="Cambria Math" w:hAnsi="Cambria Math"/>
+              </w:rPr>
+              <m:t>J</m:t>
+            </m:r>
+            <m:r>
+              <w:rPr>
+                <w:rFonts w:ascii="Cambria Math" w:hAnsi="Cambria Math"/>
+              </w:rPr>
+              <m:t>p</m:t>
+            </m:r>
+            <m:d>
+              <m:dPr>
+                <m:ctrlPr>
+                  <w:rPr>
+                    <w:rFonts w:ascii="Cambria Math" w:hAnsi="Cambria Math"/>
+                    <w:i/>
+                  </w:rPr>
+                </m:ctrlPr>
+              </m:dPr>
+              <m:e>
+                <m:r>
+                  <w:rPr>
+                    <w:rFonts w:ascii="Cambria Math" w:hAnsi="Cambria Math"/>
+                  </w:rPr>
+                  <m:t>1+pJ</m:t>
+                </m:r>
+              </m:e>
+            </m:d>
+          </m:sup>
+        </m:sSup>
+      </m:oMath>
+      <w:r>
+        <w:t xml:space="preserve"> and </w:t>
+      </w:r>
+      <m:oMath>
+        <m:acc>
+          <m:accPr>
+            <m:chr m:val="̃"/>
+            <m:ctrlPr>
+              <w:rPr>
+                <w:rFonts w:ascii="Cambria Math" w:hAnsi="Cambria Math"/>
+                <w:b/>
+                <w:bCs/>
+                <w:i/>
+              </w:rPr>
+            </m:ctrlPr>
+          </m:accPr>
+          <m:e>
+            <m:r>
+              <m:rPr>
+                <m:sty m:val="bi"/>
+              </m:rPr>
+              <w:rPr>
+                <w:rFonts w:ascii="Cambria Math" w:hAnsi="Cambria Math"/>
+              </w:rPr>
+              <m:t>G</m:t>
+            </m:r>
+          </m:e>
+        </m:acc>
+        <m:r>
+          <w:rPr>
+            <w:rFonts w:ascii="Cambria Math" w:hAnsi="Cambria Math"/>
+          </w:rPr>
+          <m:t>=</m:t>
+        </m:r>
+        <m:sSup>
+          <m:sSupPr>
+            <m:ctrlPr>
+              <w:rPr>
+                <w:rFonts w:ascii="Cambria Math" w:hAnsi="Cambria Math"/>
+                <w:i/>
+              </w:rPr>
+            </m:ctrlPr>
+          </m:sSupPr>
+          <m:e>
+            <m:d>
+              <m:dPr>
+                <m:ctrlPr>
+                  <w:rPr>
+                    <w:rFonts w:ascii="Cambria Math" w:hAnsi="Cambria Math"/>
+                    <w:i/>
+                  </w:rPr>
+                </m:ctrlPr>
+              </m:dPr>
+              <m:e>
+                <m:sSubSup>
+                  <m:sSubSupPr>
+                    <m:ctrlPr>
+                      <w:rPr>
+                        <w:rFonts w:ascii="Cambria Math" w:hAnsi="Cambria Math"/>
+                        <w:i/>
+                      </w:rPr>
+                    </m:ctrlPr>
+                  </m:sSubSupPr>
+                  <m:e>
+                    <m:acc>
+                      <m:accPr>
+                        <m:chr m:val="̃"/>
+                        <m:ctrlPr>
+                          <w:rPr>
+                            <w:rFonts w:ascii="Cambria Math" w:hAnsi="Cambria Math"/>
+                            <w:b/>
+                            <w:bCs/>
+                            <w:i/>
+                          </w:rPr>
+                        </m:ctrlPr>
+                      </m:accPr>
+                      <m:e>
+                        <m:r>
+                          <m:rPr>
+                            <m:sty m:val="bi"/>
+                          </m:rPr>
+                          <w:rPr>
+                            <w:rFonts w:ascii="Cambria Math" w:hAnsi="Cambria Math"/>
+                          </w:rPr>
+                          <m:t>G</m:t>
+                        </m:r>
+                      </m:e>
+                    </m:acc>
+                  </m:e>
+                  <m:sub>
+                    <m:r>
+                      <w:rPr>
+                        <w:rFonts w:ascii="Cambria Math" w:hAnsi="Cambria Math"/>
+                      </w:rPr>
+                      <m:t>1</m:t>
+                    </m:r>
+                  </m:sub>
+                  <m:sup>
+                    <m:r>
+                      <w:rPr>
+                        <w:rFonts w:ascii="Cambria Math" w:hAnsi="Cambria Math"/>
+                      </w:rPr>
+                      <m:t>'</m:t>
+                    </m:r>
+                  </m:sup>
+                </m:sSubSup>
+                <m:r>
+                  <w:rPr>
+                    <w:rFonts w:ascii="Cambria Math" w:hAnsi="Cambria Math"/>
+                  </w:rPr>
+                  <m:t>,…,</m:t>
+                </m:r>
+                <m:sSubSup>
+                  <m:sSubSupPr>
+                    <m:ctrlPr>
+                      <w:rPr>
+                        <w:rFonts w:ascii="Cambria Math" w:hAnsi="Cambria Math"/>
+                        <w:i/>
+                      </w:rPr>
+                    </m:ctrlPr>
+                  </m:sSubSupPr>
+                  <m:e>
+                    <m:acc>
+                      <m:accPr>
+                        <m:chr m:val="̃"/>
+                        <m:ctrlPr>
+                          <w:rPr>
+                            <w:rFonts w:ascii="Cambria Math" w:hAnsi="Cambria Math"/>
+                            <w:b/>
+                            <w:bCs/>
+                            <w:i/>
+                          </w:rPr>
+                        </m:ctrlPr>
+                      </m:accPr>
+                      <m:e>
+                        <m:r>
+                          <m:rPr>
+                            <m:sty m:val="bi"/>
+                          </m:rPr>
+                          <w:rPr>
+                            <w:rFonts w:ascii="Cambria Math" w:hAnsi="Cambria Math"/>
+                          </w:rPr>
+                          <m:t>G</m:t>
+                        </m:r>
+                      </m:e>
+                    </m:acc>
+                  </m:e>
+                  <m:sub>
+                    <m:r>
+                      <w:rPr>
+                        <w:rFonts w:ascii="Cambria Math" w:hAnsi="Cambria Math"/>
+                      </w:rPr>
+                      <m:t>T-1</m:t>
+                    </m:r>
+                  </m:sub>
+                  <m:sup>
+                    <m:r>
+                      <w:rPr>
+                        <w:rFonts w:ascii="Cambria Math" w:hAnsi="Cambria Math"/>
+                      </w:rPr>
+                      <m:t>'</m:t>
+                    </m:r>
+                  </m:sup>
+                </m:sSubSup>
+              </m:e>
+            </m:d>
+          </m:e>
+          <m:sup>
+            <m:r>
+              <w:rPr>
+                <w:rFonts w:ascii="Cambria Math" w:hAnsi="Cambria Math"/>
+              </w:rPr>
+              <m:t>'</m:t>
+            </m:r>
+          </m:sup>
+        </m:sSup>
+      </m:oMath>
+      <w:r>
+        <w:t>.</w:t>
+      </w:r>
+      <w:r>
+        <w:t xml:space="preserve"> </w:t>
+      </w:r>
+      <w:r>
+        <w:t xml:space="preserve">By conjugacy, </w:t>
+      </w:r>
+      <m:oMath>
+        <m:r>
+          <m:rPr>
+            <m:sty m:val="bi"/>
+          </m:rPr>
+          <w:rPr>
+            <w:rFonts w:ascii="Cambria Math" w:hAnsi="Cambria Math"/>
+          </w:rPr>
+          <m:t>γ</m:t>
+        </m:r>
+        <m:r>
+          <w:rPr>
+            <w:rFonts w:ascii="Cambria Math" w:hAnsi="Cambria Math"/>
+          </w:rPr>
+          <m:t>|</m:t>
+        </m:r>
+        <m:sSubSup>
+          <m:sSubSupPr>
+            <m:ctrlPr>
+              <w:rPr>
+                <w:rFonts w:ascii="Cambria Math" w:hAnsi="Cambria Math"/>
+                <w:i/>
+              </w:rPr>
+            </m:ctrlPr>
+          </m:sSubSupPr>
+          <m:e>
+            <m:d>
+              <m:dPr>
+                <m:begChr m:val="{"/>
+                <m:endChr m:val="}"/>
+                <m:ctrlPr>
+                  <w:rPr>
+                    <w:rFonts w:ascii="Cambria Math" w:hAnsi="Cambria Math"/>
+                    <w:i/>
+                  </w:rPr>
+                </m:ctrlPr>
+              </m:dPr>
+              <m:e>
+                <m:sSub>
+                  <m:sSubPr>
+                    <m:ctrlPr>
+                      <w:rPr>
+                        <w:rFonts w:ascii="Cambria Math" w:hAnsi="Cambria Math"/>
+                        <w:i/>
+                      </w:rPr>
+                    </m:ctrlPr>
+                  </m:sSubPr>
+                  <m:e>
+                    <m:r>
+                      <m:rPr>
+                        <m:sty m:val="bi"/>
+                      </m:rPr>
+                      <w:rPr>
+                        <w:rFonts w:ascii="Cambria Math" w:hAnsi="Cambria Math"/>
+                      </w:rPr>
+                      <m:t>x</m:t>
+                    </m:r>
+                  </m:e>
+                  <m:sub>
+                    <m:r>
+                      <w:rPr>
+                        <w:rFonts w:ascii="Cambria Math" w:hAnsi="Cambria Math"/>
+                      </w:rPr>
+                      <m:t>t</m:t>
+                    </m:r>
+                  </m:sub>
+                </m:sSub>
+              </m:e>
+            </m:d>
+          </m:e>
+          <m:sub>
+            <m:r>
+              <w:rPr>
+                <w:rFonts w:ascii="Cambria Math" w:hAnsi="Cambria Math"/>
+              </w:rPr>
+              <m:t>t=1</m:t>
+            </m:r>
+          </m:sub>
+          <m:sup>
+            <m:r>
+              <w:rPr>
+                <w:rFonts w:ascii="Cambria Math" w:hAnsi="Cambria Math"/>
+              </w:rPr>
+              <m:t>T</m:t>
+            </m:r>
+          </m:sup>
+        </m:sSubSup>
+        <m:r>
+          <w:rPr>
+            <w:rFonts w:ascii="Cambria Math" w:hAnsi="Cambria Math"/>
+          </w:rPr>
+          <m:t>,</m:t>
+        </m:r>
+        <m:r>
+          <m:rPr>
+            <m:sty m:val="bi"/>
+          </m:rPr>
+          <w:rPr>
+            <w:rFonts w:ascii="Cambria Math" w:hAnsi="Cambria Math"/>
+          </w:rPr>
+          <m:t>Q</m:t>
+        </m:r>
+        <m:r>
+          <w:rPr>
+            <w:rFonts w:ascii="Cambria Math" w:hAnsi="Cambria Math"/>
+          </w:rPr>
+          <m:t>,…</m:t>
+        </m:r>
+        <m:r>
+          <w:rPr>
+            <w:rFonts w:ascii="Cambria Math" w:hAnsi="Cambria Math"/>
+          </w:rPr>
+          <m:t>∼N(</m:t>
+        </m:r>
+        <m:sSub>
+          <m:sSubPr>
+            <m:ctrlPr>
+              <w:rPr>
+                <w:rFonts w:ascii="Cambria Math" w:hAnsi="Cambria Math"/>
+                <w:i/>
+              </w:rPr>
+            </m:ctrlPr>
+          </m:sSubPr>
+          <m:e>
+            <m:r>
+              <m:rPr>
+                <m:sty m:val="bi"/>
+              </m:rPr>
+              <w:rPr>
+                <w:rFonts w:ascii="Cambria Math" w:hAnsi="Cambria Math"/>
+              </w:rPr>
+              <m:t>μ</m:t>
+            </m:r>
+          </m:e>
+          <m:sub>
+            <m:r>
+              <m:rPr>
+                <m:sty m:val="bi"/>
+              </m:rPr>
+              <w:rPr>
+                <w:rFonts w:ascii="Cambria Math" w:hAnsi="Cambria Math"/>
+              </w:rPr>
+              <m:t>γ</m:t>
+            </m:r>
+          </m:sub>
+        </m:sSub>
+        <m:r>
+          <w:rPr>
+            <w:rFonts w:ascii="Cambria Math" w:hAnsi="Cambria Math"/>
+          </w:rPr>
+          <m:t>,</m:t>
+        </m:r>
+        <m:sSub>
+          <m:sSubPr>
+            <m:ctrlPr>
+              <w:rPr>
+                <w:rFonts w:ascii="Cambria Math" w:hAnsi="Cambria Math"/>
+                <w:i/>
+              </w:rPr>
+            </m:ctrlPr>
+          </m:sSubPr>
+          <m:e>
+            <m:r>
+              <m:rPr>
+                <m:sty m:val="b"/>
+              </m:rPr>
+              <w:rPr>
+                <w:rFonts w:ascii="Cambria Math" w:hAnsi="Cambria Math"/>
+              </w:rPr>
+              <m:t>Σ</m:t>
+            </m:r>
+          </m:e>
+          <m:sub>
+            <m:r>
+              <m:rPr>
+                <m:sty m:val="bi"/>
+              </m:rPr>
+              <w:rPr>
+                <w:rFonts w:ascii="Cambria Math" w:hAnsi="Cambria Math"/>
+              </w:rPr>
+              <m:t>γ</m:t>
+            </m:r>
+          </m:sub>
+        </m:sSub>
+        <m:r>
+          <w:rPr>
+            <w:rFonts w:ascii="Cambria Math" w:hAnsi="Cambria Math"/>
+          </w:rPr>
+          <m:t>)</m:t>
+        </m:r>
+      </m:oMath>
+      <w:r>
+        <w:t>.</w:t>
+      </w:r>
+    </w:p>
+    <w:p>
+      <w:pPr>
+        <w:pStyle w:val="ListParagraph"/>
+        <w:ind w:left="1440"/>
+      </w:pPr>
+    </w:p>
+    <w:p>
+      <w:pPr>
+        <w:pStyle w:val="ListParagraph"/>
+        <w:ind w:left="1440"/>
+      </w:pPr>
+    </w:p>
+    <w:p>
+      <w:pPr>
+        <w:pStyle w:val="ListParagraph"/>
+        <w:ind w:left="1440"/>
+      </w:pPr>
+      <m:oMathPara>
+        <m:oMath>
+          <m:sSub>
+            <m:sSubPr>
+              <m:ctrlPr>
+                <w:rPr>
+                  <w:rFonts w:ascii="Cambria Math" w:hAnsi="Cambria Math"/>
+                  <w:i/>
+                </w:rPr>
+              </m:ctrlPr>
+            </m:sSubPr>
+            <m:e>
+              <m:r>
+                <m:rPr>
+                  <m:sty m:val="b"/>
+                </m:rPr>
+                <w:rPr>
+                  <w:rFonts w:ascii="Cambria Math" w:hAnsi="Cambria Math"/>
+                </w:rPr>
+                <m:t>Σ</m:t>
+              </m:r>
+            </m:e>
+            <m:sub>
+              <m:r>
+                <m:rPr>
+                  <m:sty m:val="bi"/>
+                </m:rPr>
+                <w:rPr>
+                  <w:rFonts w:ascii="Cambria Math" w:hAnsi="Cambria Math"/>
+                </w:rPr>
+                <m:t>γ</m:t>
+              </m:r>
+            </m:sub>
+          </m:sSub>
+          <m:r>
+            <w:rPr>
+              <w:rFonts w:ascii="Cambria Math" w:hAnsi="Cambria Math"/>
+            </w:rPr>
+            <m:t>=</m:t>
+          </m:r>
+          <m:sSup>
+            <m:sSupPr>
+              <m:ctrlPr>
+                <w:rPr>
+                  <w:rFonts w:ascii="Cambria Math" w:hAnsi="Cambria Math"/>
+                  <w:i/>
+                </w:rPr>
+              </m:ctrlPr>
+            </m:sSupPr>
+            <m:e>
+              <m:d>
+                <m:dPr>
+                  <m:begChr m:val="["/>
+                  <m:endChr m:val="]"/>
+                  <m:ctrlPr>
+                    <w:rPr>
+                      <w:rFonts w:ascii="Cambria Math" w:hAnsi="Cambria Math"/>
+                      <w:i/>
+                    </w:rPr>
+                  </m:ctrlPr>
+                </m:dPr>
+                <m:e>
+                  <m:sSubSup>
+                    <m:sSubSupPr>
+                      <m:ctrlPr>
+                        <w:rPr>
+                          <w:rFonts w:ascii="Cambria Math" w:hAnsi="Cambria Math"/>
+                          <w:i/>
+                        </w:rPr>
+                      </m:ctrlPr>
+                    </m:sSubSupPr>
+                    <m:e>
+                      <m:r>
+                        <m:rPr>
+                          <m:sty m:val="b"/>
+                        </m:rPr>
+                        <w:rPr>
+                          <w:rFonts w:ascii="Cambria Math" w:hAnsi="Cambria Math"/>
+                        </w:rPr>
+                        <m:t>Σ</m:t>
+                      </m:r>
+                      <m:ctrlPr>
+                        <w:rPr>
+                          <w:rFonts w:ascii="Cambria Math" w:hAnsi="Cambria Math"/>
+                          <w:b/>
+                        </w:rPr>
+                      </m:ctrlPr>
+                    </m:e>
+                    <m:sub>
+                      <m:r>
+                        <w:rPr>
+                          <w:rFonts w:ascii="Cambria Math" w:hAnsi="Cambria Math"/>
+                        </w:rPr>
+                        <m:t>B</m:t>
+                      </m:r>
+                      <m:sSub>
+                        <m:sSubPr>
+                          <m:ctrlPr>
+                            <w:rPr>
+                              <w:rFonts w:ascii="Cambria Math" w:hAnsi="Cambria Math"/>
+                              <w:i/>
+                            </w:rPr>
+                          </m:ctrlPr>
+                        </m:sSubPr>
+                        <m:e>
+                          <m:r>
+                            <w:rPr>
+                              <w:rFonts w:ascii="Cambria Math" w:hAnsi="Cambria Math"/>
+                            </w:rPr>
+                            <m:t>A</m:t>
+                          </m:r>
+                        </m:e>
+                        <m:sub>
+                          <m:r>
+                            <w:rPr>
+                              <w:rFonts w:ascii="Cambria Math" w:hAnsi="Cambria Math"/>
+                            </w:rPr>
+                            <m:t>0</m:t>
+                          </m:r>
+                        </m:sub>
+                      </m:sSub>
+                    </m:sub>
+                    <m:sup>
+                      <m:r>
+                        <w:rPr>
+                          <w:rFonts w:ascii="Cambria Math" w:hAnsi="Cambria Math"/>
+                        </w:rPr>
+                        <m:t>-1</m:t>
+                      </m:r>
+                    </m:sup>
+                  </m:sSubSup>
+                  <m:r>
+                    <w:rPr>
+                      <w:rFonts w:ascii="Cambria Math" w:hAnsi="Cambria Math"/>
+                    </w:rPr>
+                    <m:t>+</m:t>
+                  </m:r>
+                  <m:sSup>
+                    <m:sSupPr>
+                      <m:ctrlPr>
+                        <w:rPr>
+                          <w:rFonts w:ascii="Cambria Math" w:hAnsi="Cambria Math"/>
+                          <w:b/>
+                          <w:bCs/>
+                          <w:i/>
+                        </w:rPr>
+                      </m:ctrlPr>
+                    </m:sSupPr>
+                    <m:e>
+                      <m:acc>
+                        <m:accPr>
+                          <m:chr m:val="̃"/>
+                          <m:ctrlPr>
+                            <w:rPr>
+                              <w:rFonts w:ascii="Cambria Math" w:hAnsi="Cambria Math"/>
+                              <w:b/>
+                              <w:bCs/>
+                              <w:i/>
+                            </w:rPr>
+                          </m:ctrlPr>
+                        </m:accPr>
+                        <m:e>
+                          <m:r>
+                            <m:rPr>
+                              <m:sty m:val="bi"/>
+                            </m:rPr>
+                            <w:rPr>
+                              <w:rFonts w:ascii="Cambria Math" w:hAnsi="Cambria Math"/>
+                            </w:rPr>
+                            <m:t>G</m:t>
+                          </m:r>
+                        </m:e>
+                      </m:acc>
+                    </m:e>
+                    <m:sup>
+                      <m:r>
+                        <m:rPr>
+                          <m:sty m:val="bi"/>
+                        </m:rPr>
+                        <w:rPr>
+                          <w:rFonts w:ascii="Cambria Math" w:hAnsi="Cambria Math"/>
+                        </w:rPr>
+                        <m:t>'</m:t>
+                      </m:r>
+                    </m:sup>
+                  </m:sSup>
+                  <m:sSub>
+                    <m:sSubPr>
+                      <m:ctrlPr>
+                        <w:rPr>
+                          <w:rFonts w:ascii="Cambria Math" w:hAnsi="Cambria Math"/>
+                          <w:i/>
+                        </w:rPr>
+                      </m:ctrlPr>
+                    </m:sSubPr>
+                    <m:e>
+                      <m:r>
+                        <m:rPr>
+                          <m:sty m:val="bi"/>
+                        </m:rPr>
+                        <w:rPr>
+                          <w:rFonts w:ascii="Cambria Math" w:hAnsi="Cambria Math"/>
+                        </w:rPr>
+                        <m:t>I</m:t>
+                      </m:r>
+                    </m:e>
+                    <m:sub>
+                      <m:r>
+                        <w:rPr>
+                          <w:rFonts w:ascii="Cambria Math" w:hAnsi="Cambria Math"/>
+                        </w:rPr>
+                        <m:t>T-1</m:t>
+                      </m:r>
+                    </m:sub>
+                  </m:sSub>
+                  <m:r>
+                    <w:rPr>
+                      <w:rFonts w:ascii="Cambria Math" w:hAnsi="Cambria Math"/>
+                    </w:rPr>
+                    <m:t>⨂</m:t>
+                  </m:r>
+                  <m:sSup>
+                    <m:sSupPr>
+                      <m:ctrlPr>
+                        <w:rPr>
+                          <w:rFonts w:ascii="Cambria Math" w:hAnsi="Cambria Math"/>
+                          <w:i/>
+                        </w:rPr>
+                      </m:ctrlPr>
+                    </m:sSupPr>
+                    <m:e>
+                      <m:d>
+                        <m:dPr>
+                          <m:ctrlPr>
+                            <w:rPr>
+                              <w:rFonts w:ascii="Cambria Math" w:hAnsi="Cambria Math"/>
+                              <w:i/>
+                            </w:rPr>
+                          </m:ctrlPr>
+                        </m:dPr>
+                        <m:e>
+                          <m:r>
+                            <m:rPr>
+                              <m:sty m:val="bi"/>
+                            </m:rPr>
+                            <w:rPr>
+                              <w:rFonts w:ascii="Cambria Math" w:hAnsi="Cambria Math"/>
+                            </w:rPr>
+                            <m:t>Q</m:t>
+                          </m:r>
+                        </m:e>
+                      </m:d>
+                    </m:e>
+                    <m:sup>
+                      <m:r>
+                        <w:rPr>
+                          <w:rFonts w:ascii="Cambria Math" w:hAnsi="Cambria Math"/>
+                        </w:rPr>
+                        <m:t>-1</m:t>
+                      </m:r>
+                    </m:sup>
+                  </m:sSup>
+                  <m:acc>
+                    <m:accPr>
+                      <m:chr m:val="̃"/>
+                      <m:ctrlPr>
+                        <w:rPr>
+                          <w:rFonts w:ascii="Cambria Math" w:hAnsi="Cambria Math"/>
+                          <w:b/>
+                          <w:bCs/>
+                          <w:i/>
+                        </w:rPr>
+                      </m:ctrlPr>
+                    </m:accPr>
+                    <m:e>
+                      <m:r>
+                        <m:rPr>
+                          <m:sty m:val="bi"/>
+                        </m:rPr>
+                        <w:rPr>
+                          <w:rFonts w:ascii="Cambria Math" w:hAnsi="Cambria Math"/>
+                        </w:rPr>
+                        <m:t>G</m:t>
+                      </m:r>
+                    </m:e>
+                  </m:acc>
+                </m:e>
+              </m:d>
+            </m:e>
+            <m:sup>
+              <m:r>
+                <w:rPr>
+                  <w:rFonts w:ascii="Cambria Math" w:hAnsi="Cambria Math"/>
+                </w:rPr>
+                <m:t>-1</m:t>
+              </m:r>
+            </m:sup>
+          </m:sSup>
+        </m:oMath>
+      </m:oMathPara>
+    </w:p>
+    <w:p>
+      <w:pPr>
+        <w:pStyle w:val="ListParagraph"/>
+        <w:ind w:left="1440"/>
+      </w:pPr>
+      <m:oMathPara>
+        <m:oMath>
+          <m:sSub>
+            <m:sSubPr>
+              <m:ctrlPr>
+                <w:rPr>
+                  <w:rFonts w:ascii="Cambria Math" w:hAnsi="Cambria Math"/>
+                  <w:i/>
+                </w:rPr>
+              </m:ctrlPr>
+            </m:sSubPr>
+            <m:e>
+              <m:r>
+                <m:rPr>
+                  <m:sty m:val="bi"/>
+                </m:rPr>
+                <w:rPr>
+                  <w:rFonts w:ascii="Cambria Math" w:hAnsi="Cambria Math"/>
+                </w:rPr>
+                <m:t>μ</m:t>
+              </m:r>
+            </m:e>
+            <m:sub>
+              <m:r>
+                <m:rPr>
+                  <m:sty m:val="bi"/>
+                </m:rPr>
+                <w:rPr>
+                  <w:rFonts w:ascii="Cambria Math" w:hAnsi="Cambria Math"/>
+                </w:rPr>
+                <m:t>γ</m:t>
+              </m:r>
+            </m:sub>
+          </m:sSub>
+          <m:r>
+            <w:rPr>
+              <w:rFonts w:ascii="Cambria Math" w:hAnsi="Cambria Math"/>
+            </w:rPr>
+            <m:t>=</m:t>
+          </m:r>
+          <m:sSub>
+            <m:sSubPr>
+              <m:ctrlPr>
+                <w:rPr>
+                  <w:rFonts w:ascii="Cambria Math" w:hAnsi="Cambria Math"/>
+                  <w:i/>
+                </w:rPr>
+              </m:ctrlPr>
+            </m:sSubPr>
+            <m:e>
+              <m:r>
+                <m:rPr>
+                  <m:sty m:val="b"/>
+                </m:rPr>
+                <w:rPr>
+                  <w:rFonts w:ascii="Cambria Math" w:hAnsi="Cambria Math"/>
+                </w:rPr>
+                <m:t>Σ</m:t>
+              </m:r>
+            </m:e>
+            <m:sub>
+              <m:r>
+                <m:rPr>
+                  <m:sty m:val="bi"/>
+                </m:rPr>
+                <w:rPr>
+                  <w:rFonts w:ascii="Cambria Math" w:hAnsi="Cambria Math"/>
+                </w:rPr>
+                <m:t>γ</m:t>
+              </m:r>
+            </m:sub>
+          </m:sSub>
+          <m:d>
+            <m:dPr>
+              <m:ctrlPr>
+                <w:rPr>
+                  <w:rFonts w:ascii="Cambria Math" w:hAnsi="Cambria Math"/>
+                  <w:i/>
+                </w:rPr>
+              </m:ctrlPr>
+            </m:dPr>
+            <m:e>
+              <m:sSubSup>
+                <m:sSubSupPr>
+                  <m:ctrlPr>
+                    <w:rPr>
+                      <w:rFonts w:ascii="Cambria Math" w:hAnsi="Cambria Math"/>
+                      <w:i/>
+                    </w:rPr>
+                  </m:ctrlPr>
+                </m:sSubSupPr>
+                <m:e>
+                  <m:r>
+                    <m:rPr>
+                      <m:sty m:val="b"/>
+                    </m:rPr>
+                    <w:rPr>
+                      <w:rFonts w:ascii="Cambria Math" w:hAnsi="Cambria Math"/>
+                    </w:rPr>
+                    <m:t>Σ</m:t>
+                  </m:r>
+                  <m:ctrlPr>
+                    <w:rPr>
+                      <w:rFonts w:ascii="Cambria Math" w:hAnsi="Cambria Math"/>
+                      <w:b/>
+                    </w:rPr>
+                  </m:ctrlPr>
+                </m:e>
+                <m:sub>
+                  <m:r>
+                    <w:rPr>
+                      <w:rFonts w:ascii="Cambria Math" w:hAnsi="Cambria Math"/>
+                    </w:rPr>
+                    <m:t>B</m:t>
+                  </m:r>
+                  <m:sSub>
+                    <m:sSubPr>
+                      <m:ctrlPr>
+                        <w:rPr>
+                          <w:rFonts w:ascii="Cambria Math" w:hAnsi="Cambria Math"/>
+                          <w:i/>
+                        </w:rPr>
+                      </m:ctrlPr>
+                    </m:sSubPr>
+                    <m:e>
+                      <m:r>
+                        <w:rPr>
+                          <w:rFonts w:ascii="Cambria Math" w:hAnsi="Cambria Math"/>
+                        </w:rPr>
+                        <m:t>A</m:t>
+                      </m:r>
+                    </m:e>
+                    <m:sub>
+                      <m:r>
+                        <w:rPr>
+                          <w:rFonts w:ascii="Cambria Math" w:hAnsi="Cambria Math"/>
+                        </w:rPr>
+                        <m:t>0</m:t>
+                      </m:r>
+                    </m:sub>
+                  </m:sSub>
+                </m:sub>
+                <m:sup>
+                  <m:r>
+                    <w:rPr>
+                      <w:rFonts w:ascii="Cambria Math" w:hAnsi="Cambria Math"/>
+                    </w:rPr>
+                    <m:t>-1</m:t>
+                  </m:r>
+                </m:sup>
+              </m:sSubSup>
+              <m:sSub>
+                <m:sSubPr>
+                  <m:ctrlPr>
+                    <w:rPr>
+                      <w:rFonts w:ascii="Cambria Math" w:hAnsi="Cambria Math"/>
+                      <w:i/>
+                    </w:rPr>
+                  </m:ctrlPr>
+                </m:sSubPr>
+                <m:e>
+                  <m:r>
+                    <m:rPr>
+                      <m:sty m:val="bi"/>
+                    </m:rPr>
+                    <w:rPr>
+                      <w:rFonts w:ascii="Cambria Math" w:hAnsi="Cambria Math"/>
+                    </w:rPr>
+                    <m:t>μ</m:t>
+                  </m:r>
+                </m:e>
+                <m:sub>
+                  <m:r>
+                    <w:rPr>
+                      <w:rFonts w:ascii="Cambria Math" w:hAnsi="Cambria Math"/>
+                    </w:rPr>
+                    <m:t>B</m:t>
+                  </m:r>
+                  <m:sSub>
+                    <m:sSubPr>
+                      <m:ctrlPr>
+                        <w:rPr>
+                          <w:rFonts w:ascii="Cambria Math" w:hAnsi="Cambria Math"/>
+                          <w:i/>
+                        </w:rPr>
+                      </m:ctrlPr>
+                    </m:sSubPr>
+                    <m:e>
+                      <m:r>
+                        <w:rPr>
+                          <w:rFonts w:ascii="Cambria Math" w:hAnsi="Cambria Math"/>
+                        </w:rPr>
+                        <m:t>A</m:t>
+                      </m:r>
+                    </m:e>
+                    <m:sub>
+                      <m:r>
+                        <w:rPr>
+                          <w:rFonts w:ascii="Cambria Math" w:hAnsi="Cambria Math"/>
+                        </w:rPr>
+                        <m:t>0</m:t>
+                      </m:r>
+                    </m:sub>
+                  </m:sSub>
+                </m:sub>
+              </m:sSub>
+              <m:r>
+                <w:rPr>
+                  <w:rFonts w:ascii="Cambria Math" w:hAnsi="Cambria Math"/>
+                </w:rPr>
+                <m:t>+</m:t>
+              </m:r>
+              <m:sSup>
+                <m:sSupPr>
+                  <m:ctrlPr>
+                    <w:rPr>
+                      <w:rFonts w:ascii="Cambria Math" w:hAnsi="Cambria Math"/>
+                      <w:i/>
+                    </w:rPr>
+                  </m:ctrlPr>
+                </m:sSupPr>
+                <m:e>
+                  <m:acc>
+                    <m:accPr>
+                      <m:chr m:val="̃"/>
+                      <m:ctrlPr>
+                        <w:rPr>
+                          <w:rFonts w:ascii="Cambria Math" w:hAnsi="Cambria Math"/>
+                          <w:b/>
+                          <w:bCs/>
+                          <w:i/>
+                        </w:rPr>
+                      </m:ctrlPr>
+                    </m:accPr>
+                    <m:e>
+                      <m:r>
+                        <m:rPr>
+                          <m:sty m:val="bi"/>
+                        </m:rPr>
+                        <w:rPr>
+                          <w:rFonts w:ascii="Cambria Math" w:hAnsi="Cambria Math"/>
+                        </w:rPr>
+                        <m:t>G</m:t>
+                      </m:r>
+                    </m:e>
+                  </m:acc>
+                </m:e>
+                <m:sup>
+                  <m:r>
+                    <w:rPr>
+                      <w:rFonts w:ascii="Cambria Math" w:hAnsi="Cambria Math"/>
+                    </w:rPr>
+                    <m:t>'</m:t>
+                  </m:r>
+                </m:sup>
+              </m:sSup>
+              <m:sSub>
+                <m:sSubPr>
+                  <m:ctrlPr>
+                    <w:rPr>
+                      <w:rFonts w:ascii="Cambria Math" w:hAnsi="Cambria Math"/>
+                      <w:i/>
+                    </w:rPr>
+                  </m:ctrlPr>
+                </m:sSubPr>
+                <m:e>
+                  <m:r>
+                    <m:rPr>
+                      <m:sty m:val="bi"/>
+                    </m:rPr>
+                    <w:rPr>
+                      <w:rFonts w:ascii="Cambria Math" w:hAnsi="Cambria Math"/>
+                    </w:rPr>
+                    <m:t>I</m:t>
+                  </m:r>
+                </m:e>
+                <m:sub>
+                  <m:r>
+                    <w:rPr>
+                      <w:rFonts w:ascii="Cambria Math" w:hAnsi="Cambria Math"/>
+                    </w:rPr>
+                    <m:t>T-1</m:t>
+                  </m:r>
+                </m:sub>
+              </m:sSub>
+              <m:r>
+                <w:rPr>
+                  <w:rFonts w:ascii="Cambria Math" w:hAnsi="Cambria Math"/>
+                </w:rPr>
+                <m:t>⨂</m:t>
+              </m:r>
+              <m:sSup>
+                <m:sSupPr>
+                  <m:ctrlPr>
+                    <w:rPr>
+                      <w:rFonts w:ascii="Cambria Math" w:hAnsi="Cambria Math"/>
+                      <w:i/>
+                    </w:rPr>
+                  </m:ctrlPr>
+                </m:sSupPr>
+                <m:e>
+                  <m:d>
+                    <m:dPr>
+                      <m:ctrlPr>
+                        <w:rPr>
+                          <w:rFonts w:ascii="Cambria Math" w:hAnsi="Cambria Math"/>
+                          <w:i/>
+                        </w:rPr>
+                      </m:ctrlPr>
+                    </m:dPr>
+                    <m:e>
+                      <m:r>
+                        <m:rPr>
+                          <m:sty m:val="bi"/>
+                        </m:rPr>
+                        <w:rPr>
+                          <w:rFonts w:ascii="Cambria Math" w:hAnsi="Cambria Math"/>
+                        </w:rPr>
+                        <m:t>Q</m:t>
+                      </m:r>
+                    </m:e>
+                  </m:d>
+                </m:e>
+                <m:sup>
+                  <m:r>
+                    <w:rPr>
+                      <w:rFonts w:ascii="Cambria Math" w:hAnsi="Cambria Math"/>
+                    </w:rPr>
+                    <m:t>-1</m:t>
+                  </m:r>
+                </m:sup>
+              </m:sSup>
+              <m:d>
+                <m:dPr>
+                  <m:ctrlPr>
+                    <w:rPr>
+                      <w:rFonts w:ascii="Cambria Math" w:hAnsi="Cambria Math"/>
+                      <w:i/>
+                    </w:rPr>
+                  </m:ctrlPr>
+                </m:dPr>
+                <m:e>
+                  <m:sSubSup>
+                    <m:sSubSupPr>
+                      <m:ctrlPr>
+                        <w:rPr>
+                          <w:rFonts w:ascii="Cambria Math" w:hAnsi="Cambria Math"/>
+                          <w:i/>
+                        </w:rPr>
+                      </m:ctrlPr>
+                    </m:sSubSupPr>
+                    <m:e>
+                      <m:r>
+                        <m:rPr>
+                          <m:sty m:val="bi"/>
+                        </m:rPr>
+                        <w:rPr>
+                          <w:rFonts w:ascii="Cambria Math" w:hAnsi="Cambria Math"/>
+                        </w:rPr>
+                        <m:t>x</m:t>
+                      </m:r>
+                    </m:e>
+                    <m:sub>
+                      <m:r>
+                        <w:rPr>
+                          <w:rFonts w:ascii="Cambria Math" w:hAnsi="Cambria Math"/>
+                        </w:rPr>
+                        <m:t>2</m:t>
+                      </m:r>
+                    </m:sub>
+                    <m:sup>
+                      <m:r>
+                        <w:rPr>
+                          <w:rFonts w:ascii="Cambria Math" w:hAnsi="Cambria Math"/>
+                        </w:rPr>
+                        <m:t>'</m:t>
+                      </m:r>
+                    </m:sup>
+                  </m:sSubSup>
+                  <m:r>
+                    <w:rPr>
+                      <w:rFonts w:ascii="Cambria Math" w:hAnsi="Cambria Math"/>
+                    </w:rPr>
+                    <m:t>,…,</m:t>
+                  </m:r>
+                  <m:sSubSup>
+                    <m:sSubSupPr>
+                      <m:ctrlPr>
+                        <w:rPr>
+                          <w:rFonts w:ascii="Cambria Math" w:hAnsi="Cambria Math"/>
+                          <w:i/>
+                        </w:rPr>
+                      </m:ctrlPr>
+                    </m:sSubSupPr>
+                    <m:e>
+                      <m:r>
+                        <m:rPr>
+                          <m:sty m:val="bi"/>
+                        </m:rPr>
+                        <w:rPr>
+                          <w:rFonts w:ascii="Cambria Math" w:hAnsi="Cambria Math"/>
+                        </w:rPr>
+                        <m:t>x</m:t>
+                      </m:r>
+                    </m:e>
+                    <m:sub>
+                      <m:r>
+                        <w:rPr>
+                          <w:rFonts w:ascii="Cambria Math" w:hAnsi="Cambria Math"/>
+                        </w:rPr>
+                        <m:t>T</m:t>
+                      </m:r>
+                    </m:sub>
+                    <m:sup>
+                      <m:r>
+                        <w:rPr>
+                          <w:rFonts w:ascii="Cambria Math" w:hAnsi="Cambria Math"/>
+                        </w:rPr>
+                        <m:t>'</m:t>
+                      </m:r>
+                    </m:sup>
+                  </m:sSubSup>
+                </m:e>
+              </m:d>
+            </m:e>
+          </m:d>
+        </m:oMath>
+      </m:oMathPara>
+    </w:p>
+    <w:p>
+      <w:pPr>
+        <w:pStyle w:val="ListParagraph"/>
+        <w:ind w:left="1440"/>
+        <w:rPr>
+          <w:bCs/>
+        </w:rPr>
+      </w:pPr>
+    </w:p>
+    <w:p>
+      <w:pPr>
+        <w:pStyle w:val="ListParagraph"/>
+        <w:ind w:left="1440"/>
+        <w:rPr>
+          <w:bCs/>
+        </w:rPr>
+      </w:pPr>
+    </w:p>
+    <w:p>
+      <w:pPr>
+        <w:pStyle w:val="ListParagraph"/>
         <w:ind w:left="1440"/>
         <w:rPr>
           <w:bCs/>
@@ -26340,7 +29532,6 @@
             <w:rPr>
               <w:rFonts w:ascii="Cambria Math" w:hAnsi="Cambria Math"/>
             </w:rPr>
-            <w:lastRenderedPageBreak/>
             <m:t>P</m:t>
           </m:r>
           <m:d>
@@ -28565,11 +31756,1146 @@
     <w:p>
       <w:pPr>
         <w:pStyle w:val="ListParagraph"/>
+        <w:numPr>
+          <w:ilvl w:val="1"/>
+          <w:numId w:val="4"/>
+        </w:numPr>
+        <w:rPr>
+          <w:highlight w:val="yellow"/>
+        </w:rPr>
+      </w:pPr>
+      <w:r>
+        <w:rPr>
+          <w:highlight w:val="yellow"/>
+        </w:rPr>
+        <w:t xml:space="preserve">No constraints on </w:t>
+      </w:r>
+      <m:oMath>
+        <m:r>
+          <m:rPr>
+            <m:sty m:val="bi"/>
+          </m:rPr>
+          <w:rPr>
+            <w:rFonts w:ascii="Cambria Math" w:hAnsi="Cambria Math"/>
+            <w:highlight w:val="yellow"/>
+          </w:rPr>
+          <m:t>Q</m:t>
+        </m:r>
+      </m:oMath>
+      <w:r>
+        <w:rPr>
+          <w:highlight w:val="yellow"/>
+        </w:rPr>
+        <w:t>:</w:t>
+      </w:r>
+    </w:p>
+    <w:p>
+      <w:pPr>
+        <w:pStyle w:val="ListParagraph"/>
+        <w:ind w:left="1440"/>
+      </w:pPr>
+      <w:r>
+        <w:t xml:space="preserve">Let </w:t>
+      </w:r>
+      <m:oMath>
+        <m:r>
+          <m:rPr>
+            <m:sty m:val="bi"/>
+          </m:rPr>
+          <w:rPr>
+            <w:rFonts w:ascii="Cambria Math" w:hAnsi="Cambria Math"/>
+          </w:rPr>
+          <m:t>A</m:t>
+        </m:r>
+        <m:sSub>
+          <m:sSubPr>
+            <m:ctrlPr>
+              <w:rPr>
+                <w:rFonts w:ascii="Cambria Math" w:hAnsi="Cambria Math"/>
+                <w:i/>
+              </w:rPr>
+            </m:ctrlPr>
+          </m:sSubPr>
+          <m:e>
+            <m:r>
+              <m:rPr>
+                <m:sty m:val="bi"/>
+              </m:rPr>
+              <w:rPr>
+                <w:rFonts w:ascii="Cambria Math" w:hAnsi="Cambria Math"/>
+              </w:rPr>
+              <m:t>x</m:t>
+            </m:r>
+          </m:e>
+          <m:sub>
+            <m:r>
+              <w:rPr>
+                <w:rFonts w:ascii="Cambria Math" w:hAnsi="Cambria Math"/>
+              </w:rPr>
+              <m:t>t-1</m:t>
+            </m:r>
+          </m:sub>
+        </m:sSub>
+        <m:r>
+          <w:rPr>
+            <w:rFonts w:ascii="Cambria Math" w:hAnsi="Cambria Math"/>
+          </w:rPr>
+          <m:t>+</m:t>
+        </m:r>
+        <m:r>
+          <m:rPr>
+            <m:sty m:val="bi"/>
+          </m:rPr>
+          <w:rPr>
+            <w:rFonts w:ascii="Cambria Math" w:hAnsi="Cambria Math"/>
+          </w:rPr>
+          <m:t>b</m:t>
+        </m:r>
+        <m:r>
+          <w:rPr>
+            <w:rFonts w:ascii="Cambria Math" w:hAnsi="Cambria Math"/>
+          </w:rPr>
+          <m:t>=</m:t>
+        </m:r>
+        <m:sSub>
+          <m:sSubPr>
+            <m:ctrlPr>
+              <w:rPr>
+                <w:rFonts w:ascii="Cambria Math" w:hAnsi="Cambria Math"/>
+                <w:i/>
+              </w:rPr>
+            </m:ctrlPr>
+          </m:sSubPr>
+          <m:e>
+            <m:r>
+              <m:rPr>
+                <m:sty m:val="bi"/>
+              </m:rPr>
+              <w:rPr>
+                <w:rFonts w:ascii="Cambria Math" w:hAnsi="Cambria Math"/>
+              </w:rPr>
+              <m:t>μ</m:t>
+            </m:r>
+          </m:e>
+          <m:sub>
+            <m:sSub>
+              <m:sSubPr>
+                <m:ctrlPr>
+                  <w:rPr>
+                    <w:rFonts w:ascii="Cambria Math" w:hAnsi="Cambria Math"/>
+                    <w:i/>
+                  </w:rPr>
+                </m:ctrlPr>
+              </m:sSubPr>
+              <m:e>
+                <m:r>
+                  <w:rPr>
+                    <w:rFonts w:ascii="Cambria Math" w:hAnsi="Cambria Math"/>
+                  </w:rPr>
+                  <m:t>x</m:t>
+                </m:r>
+              </m:e>
+              <m:sub>
+                <m:r>
+                  <w:rPr>
+                    <w:rFonts w:ascii="Cambria Math" w:hAnsi="Cambria Math"/>
+                  </w:rPr>
+                  <m:t>t</m:t>
+                </m:r>
+              </m:sub>
+            </m:sSub>
+          </m:sub>
+        </m:sSub>
+      </m:oMath>
+    </w:p>
+    <w:p>
+      <w:pPr>
+        <w:pStyle w:val="ListParagraph"/>
+        <w:ind w:left="1440"/>
+      </w:pPr>
+      <m:oMathPara>
+        <m:oMath>
+          <m:r>
+            <w:rPr>
+              <w:rFonts w:ascii="Cambria Math" w:hAnsi="Cambria Math"/>
+            </w:rPr>
+            <m:t>P</m:t>
+          </m:r>
+          <m:d>
+            <m:dPr>
+              <m:ctrlPr>
+                <w:rPr>
+                  <w:rFonts w:ascii="Cambria Math" w:hAnsi="Cambria Math"/>
+                  <w:i/>
+                </w:rPr>
+              </m:ctrlPr>
+            </m:dPr>
+            <m:e>
+              <m:r>
+                <m:rPr>
+                  <m:sty m:val="bi"/>
+                </m:rPr>
+                <w:rPr>
+                  <w:rFonts w:ascii="Cambria Math" w:hAnsi="Cambria Math"/>
+                </w:rPr>
+                <m:t>Q</m:t>
+              </m:r>
+            </m:e>
+            <m:e>
+              <m:sSubSup>
+                <m:sSubSupPr>
+                  <m:ctrlPr>
+                    <w:rPr>
+                      <w:rFonts w:ascii="Cambria Math" w:hAnsi="Cambria Math"/>
+                      <w:i/>
+                    </w:rPr>
+                  </m:ctrlPr>
+                </m:sSubSupPr>
+                <m:e>
+                  <m:d>
+                    <m:dPr>
+                      <m:begChr m:val="{"/>
+                      <m:endChr m:val="}"/>
+                      <m:ctrlPr>
+                        <w:rPr>
+                          <w:rFonts w:ascii="Cambria Math" w:hAnsi="Cambria Math"/>
+                          <w:i/>
+                        </w:rPr>
+                      </m:ctrlPr>
+                    </m:dPr>
+                    <m:e>
+                      <m:sSub>
+                        <m:sSubPr>
+                          <m:ctrlPr>
+                            <w:rPr>
+                              <w:rFonts w:ascii="Cambria Math" w:hAnsi="Cambria Math"/>
+                              <w:i/>
+                            </w:rPr>
+                          </m:ctrlPr>
+                        </m:sSubPr>
+                        <m:e>
+                          <m:r>
+                            <m:rPr>
+                              <m:sty m:val="bi"/>
+                            </m:rPr>
+                            <w:rPr>
+                              <w:rFonts w:ascii="Cambria Math" w:hAnsi="Cambria Math"/>
+                            </w:rPr>
+                            <m:t>x</m:t>
+                          </m:r>
+                        </m:e>
+                        <m:sub>
+                          <m:r>
+                            <w:rPr>
+                              <w:rFonts w:ascii="Cambria Math" w:hAnsi="Cambria Math"/>
+                            </w:rPr>
+                            <m:t>t</m:t>
+                          </m:r>
+                        </m:sub>
+                      </m:sSub>
+                    </m:e>
+                  </m:d>
+                </m:e>
+                <m:sub>
+                  <m:r>
+                    <w:rPr>
+                      <w:rFonts w:ascii="Cambria Math" w:hAnsi="Cambria Math"/>
+                    </w:rPr>
+                    <m:t>t=1</m:t>
+                  </m:r>
+                </m:sub>
+                <m:sup>
+                  <m:r>
+                    <w:rPr>
+                      <w:rFonts w:ascii="Cambria Math" w:hAnsi="Cambria Math"/>
+                    </w:rPr>
+                    <m:t>T</m:t>
+                  </m:r>
+                </m:sup>
+              </m:sSubSup>
+              <m:r>
+                <w:rPr>
+                  <w:rFonts w:ascii="Cambria Math" w:hAnsi="Cambria Math"/>
+                </w:rPr>
+                <m:t>,</m:t>
+              </m:r>
+              <m:r>
+                <m:rPr>
+                  <m:sty m:val="bi"/>
+                </m:rPr>
+                <w:rPr>
+                  <w:rFonts w:ascii="Cambria Math" w:hAnsi="Cambria Math"/>
+                </w:rPr>
+                <m:t>A</m:t>
+              </m:r>
+              <m:r>
+                <w:rPr>
+                  <w:rFonts w:ascii="Cambria Math" w:hAnsi="Cambria Math"/>
+                </w:rPr>
+                <m:t>,</m:t>
+              </m:r>
+              <m:r>
+                <m:rPr>
+                  <m:sty m:val="bi"/>
+                </m:rPr>
+                <w:rPr>
+                  <w:rFonts w:ascii="Cambria Math" w:hAnsi="Cambria Math"/>
+                </w:rPr>
+                <m:t>b</m:t>
+              </m:r>
+              <m:r>
+                <w:rPr>
+                  <w:rFonts w:ascii="Cambria Math" w:hAnsi="Cambria Math"/>
+                </w:rPr>
+                <m:t>,…</m:t>
+              </m:r>
+            </m:e>
+          </m:d>
+          <m:r>
+            <w:rPr>
+              <w:rFonts w:ascii="Cambria Math" w:hAnsi="Cambria Math"/>
+            </w:rPr>
+            <m:t>∝</m:t>
+          </m:r>
+          <m:d>
+            <m:dPr>
+              <m:begChr m:val="["/>
+              <m:endChr m:val="]"/>
+              <m:ctrlPr>
+                <w:rPr>
+                  <w:rFonts w:ascii="Cambria Math" w:hAnsi="Cambria Math"/>
+                  <w:i/>
+                </w:rPr>
+              </m:ctrlPr>
+            </m:dPr>
+            <m:e>
+              <m:nary>
+                <m:naryPr>
+                  <m:chr m:val="∏"/>
+                  <m:limLoc m:val="undOvr"/>
+                  <m:ctrlPr>
+                    <w:rPr>
+                      <w:rFonts w:ascii="Cambria Math" w:hAnsi="Cambria Math"/>
+                      <w:i/>
+                    </w:rPr>
+                  </m:ctrlPr>
+                </m:naryPr>
+                <m:sub>
+                  <m:r>
+                    <w:rPr>
+                      <w:rFonts w:ascii="Cambria Math" w:hAnsi="Cambria Math"/>
+                    </w:rPr>
+                    <m:t>t=2</m:t>
+                  </m:r>
+                </m:sub>
+                <m:sup>
+                  <m:r>
+                    <w:rPr>
+                      <w:rFonts w:ascii="Cambria Math" w:hAnsi="Cambria Math"/>
+                    </w:rPr>
+                    <m:t>T</m:t>
+                  </m:r>
+                </m:sup>
+                <m:e>
+                  <m:r>
+                    <w:rPr>
+                      <w:rFonts w:ascii="Cambria Math" w:hAnsi="Cambria Math"/>
+                    </w:rPr>
+                    <m:t>N</m:t>
+                  </m:r>
+                  <m:d>
+                    <m:dPr>
+                      <m:ctrlPr>
+                        <w:rPr>
+                          <w:rFonts w:ascii="Cambria Math" w:hAnsi="Cambria Math"/>
+                          <w:i/>
+                        </w:rPr>
+                      </m:ctrlPr>
+                    </m:dPr>
+                    <m:e>
+                      <m:sSub>
+                        <m:sSubPr>
+                          <m:ctrlPr>
+                            <w:rPr>
+                              <w:rFonts w:ascii="Cambria Math" w:hAnsi="Cambria Math"/>
+                              <w:i/>
+                            </w:rPr>
+                          </m:ctrlPr>
+                        </m:sSubPr>
+                        <m:e>
+                          <m:r>
+                            <m:rPr>
+                              <m:sty m:val="bi"/>
+                            </m:rPr>
+                            <w:rPr>
+                              <w:rFonts w:ascii="Cambria Math" w:hAnsi="Cambria Math"/>
+                            </w:rPr>
+                            <m:t>x</m:t>
+                          </m:r>
+                        </m:e>
+                        <m:sub>
+                          <m:r>
+                            <w:rPr>
+                              <w:rFonts w:ascii="Cambria Math" w:hAnsi="Cambria Math"/>
+                            </w:rPr>
+                            <m:t>t</m:t>
+                          </m:r>
+                        </m:sub>
+                      </m:sSub>
+                      <m:r>
+                        <w:rPr>
+                          <w:rFonts w:ascii="Cambria Math" w:hAnsi="Cambria Math"/>
+                        </w:rPr>
+                        <m:t>|</m:t>
+                      </m:r>
+                      <m:sSub>
+                        <m:sSubPr>
+                          <m:ctrlPr>
+                            <w:rPr>
+                              <w:rFonts w:ascii="Cambria Math" w:hAnsi="Cambria Math"/>
+                              <w:i/>
+                            </w:rPr>
+                          </m:ctrlPr>
+                        </m:sSubPr>
+                        <m:e>
+                          <m:r>
+                            <m:rPr>
+                              <m:sty m:val="bi"/>
+                            </m:rPr>
+                            <w:rPr>
+                              <w:rFonts w:ascii="Cambria Math" w:hAnsi="Cambria Math"/>
+                            </w:rPr>
+                            <m:t>μ</m:t>
+                          </m:r>
+                        </m:e>
+                        <m:sub>
+                          <m:sSub>
+                            <m:sSubPr>
+                              <m:ctrlPr>
+                                <w:rPr>
+                                  <w:rFonts w:ascii="Cambria Math" w:hAnsi="Cambria Math"/>
+                                  <w:i/>
+                                </w:rPr>
+                              </m:ctrlPr>
+                            </m:sSubPr>
+                            <m:e>
+                              <m:r>
+                                <m:rPr>
+                                  <m:sty m:val="bi"/>
+                                </m:rPr>
+                                <w:rPr>
+                                  <w:rFonts w:ascii="Cambria Math" w:hAnsi="Cambria Math"/>
+                                </w:rPr>
+                                <m:t>x</m:t>
+                              </m:r>
+                            </m:e>
+                            <m:sub>
+                              <m:r>
+                                <w:rPr>
+                                  <w:rFonts w:ascii="Cambria Math" w:hAnsi="Cambria Math"/>
+                                </w:rPr>
+                                <m:t>t</m:t>
+                              </m:r>
+                            </m:sub>
+                          </m:sSub>
+                        </m:sub>
+                      </m:sSub>
+                      <m:r>
+                        <w:rPr>
+                          <w:rFonts w:ascii="Cambria Math" w:hAnsi="Cambria Math"/>
+                        </w:rPr>
+                        <m:t xml:space="preserve">, </m:t>
+                      </m:r>
+                      <m:r>
+                        <m:rPr>
+                          <m:sty m:val="bi"/>
+                        </m:rPr>
+                        <w:rPr>
+                          <w:rFonts w:ascii="Cambria Math" w:hAnsi="Cambria Math"/>
+                        </w:rPr>
+                        <m:t>Q</m:t>
+                      </m:r>
+                    </m:e>
+                  </m:d>
+                </m:e>
+              </m:nary>
+            </m:e>
+          </m:d>
+          <m:sSup>
+            <m:sSupPr>
+              <m:ctrlPr>
+                <w:rPr>
+                  <w:rFonts w:ascii="Cambria Math" w:hAnsi="Cambria Math"/>
+                  <w:i/>
+                </w:rPr>
+              </m:ctrlPr>
+            </m:sSupPr>
+            <m:e>
+              <m:r>
+                <w:rPr>
+                  <w:rFonts w:ascii="Cambria Math" w:hAnsi="Cambria Math"/>
+                </w:rPr>
+                <m:t>W</m:t>
+              </m:r>
+            </m:e>
+            <m:sup>
+              <m:r>
+                <w:rPr>
+                  <w:rFonts w:ascii="Cambria Math" w:hAnsi="Cambria Math"/>
+                </w:rPr>
+                <m:t>-1</m:t>
+              </m:r>
+            </m:sup>
+          </m:sSup>
+          <m:r>
+            <w:rPr>
+              <w:rFonts w:ascii="Cambria Math" w:hAnsi="Cambria Math"/>
+            </w:rPr>
+            <m:t>(</m:t>
+          </m:r>
+          <m:r>
+            <m:rPr>
+              <m:sty m:val="bi"/>
+            </m:rPr>
+            <w:rPr>
+              <w:rFonts w:ascii="Cambria Math" w:hAnsi="Cambria Math"/>
+            </w:rPr>
+            <m:t>Q</m:t>
+          </m:r>
+          <m:r>
+            <w:rPr>
+              <w:rFonts w:ascii="Cambria Math" w:hAnsi="Cambria Math"/>
+            </w:rPr>
+            <m:t>|</m:t>
+          </m:r>
+          <m:sSub>
+            <m:sSubPr>
+              <m:ctrlPr>
+                <w:rPr>
+                  <w:rFonts w:ascii="Cambria Math" w:hAnsi="Cambria Math"/>
+                  <w:i/>
+                </w:rPr>
+              </m:ctrlPr>
+            </m:sSubPr>
+            <m:e>
+              <m:r>
+                <m:rPr>
+                  <m:sty m:val="p"/>
+                </m:rPr>
+                <w:rPr>
+                  <w:rFonts w:ascii="Cambria Math" w:hAnsi="Cambria Math"/>
+                </w:rPr>
+                <m:t>Ψ</m:t>
+              </m:r>
+              <m:ctrlPr>
+                <w:rPr>
+                  <w:rFonts w:ascii="Cambria Math" w:hAnsi="Cambria Math"/>
+                </w:rPr>
+              </m:ctrlPr>
+            </m:e>
+            <m:sub>
+              <m:sSub>
+                <m:sSubPr>
+                  <m:ctrlPr>
+                    <w:rPr>
+                      <w:rFonts w:ascii="Cambria Math" w:hAnsi="Cambria Math"/>
+                      <w:i/>
+                    </w:rPr>
+                  </m:ctrlPr>
+                </m:sSubPr>
+                <m:e>
+                  <m:r>
+                    <m:rPr>
+                      <m:sty m:val="bi"/>
+                    </m:rPr>
+                    <w:rPr>
+                      <w:rFonts w:ascii="Cambria Math" w:hAnsi="Cambria Math"/>
+                    </w:rPr>
+                    <m:t>Q</m:t>
+                  </m:r>
+                </m:e>
+                <m:sub>
+                  <m:r>
+                    <w:rPr>
+                      <w:rFonts w:ascii="Cambria Math" w:hAnsi="Cambria Math"/>
+                    </w:rPr>
+                    <m:t>0</m:t>
+                  </m:r>
+                </m:sub>
+              </m:sSub>
+            </m:sub>
+          </m:sSub>
+          <m:r>
+            <w:rPr>
+              <w:rFonts w:ascii="Cambria Math" w:hAnsi="Cambria Math"/>
+            </w:rPr>
+            <m:t>,</m:t>
+          </m:r>
+          <m:sSub>
+            <m:sSubPr>
+              <m:ctrlPr>
+                <w:rPr>
+                  <w:rFonts w:ascii="Cambria Math" w:hAnsi="Cambria Math"/>
+                  <w:i/>
+                </w:rPr>
+              </m:ctrlPr>
+            </m:sSubPr>
+            <m:e>
+              <m:r>
+                <w:rPr>
+                  <w:rFonts w:ascii="Cambria Math" w:hAnsi="Cambria Math"/>
+                </w:rPr>
+                <m:t>ν</m:t>
+              </m:r>
+            </m:e>
+            <m:sub>
+              <m:sSub>
+                <m:sSubPr>
+                  <m:ctrlPr>
+                    <w:rPr>
+                      <w:rFonts w:ascii="Cambria Math" w:hAnsi="Cambria Math"/>
+                      <w:i/>
+                    </w:rPr>
+                  </m:ctrlPr>
+                </m:sSubPr>
+                <m:e>
+                  <m:r>
+                    <m:rPr>
+                      <m:sty m:val="bi"/>
+                    </m:rPr>
+                    <w:rPr>
+                      <w:rFonts w:ascii="Cambria Math" w:hAnsi="Cambria Math"/>
+                    </w:rPr>
+                    <m:t>Q</m:t>
+                  </m:r>
+                </m:e>
+                <m:sub>
+                  <m:r>
+                    <w:rPr>
+                      <w:rFonts w:ascii="Cambria Math" w:hAnsi="Cambria Math"/>
+                    </w:rPr>
+                    <m:t>0</m:t>
+                  </m:r>
+                </m:sub>
+              </m:sSub>
+            </m:sub>
+          </m:sSub>
+          <m:r>
+            <w:rPr>
+              <w:rFonts w:ascii="Cambria Math" w:hAnsi="Cambria Math"/>
+            </w:rPr>
+            <m:t>)</m:t>
+          </m:r>
+        </m:oMath>
+      </m:oMathPara>
+    </w:p>
+    <w:p>
+      <w:pPr>
+        <w:pStyle w:val="ListParagraph"/>
+        <w:ind w:left="1440"/>
+      </w:pPr>
+      <w:r>
+        <w:t>By conjugacy,</w:t>
+      </w:r>
+    </w:p>
+    <w:p>
+      <w:pPr>
+        <w:pStyle w:val="ListParagraph"/>
         <w:ind w:left="1440"/>
         <w:rPr>
           <w:bCs/>
         </w:rPr>
       </w:pPr>
+      <m:oMathPara>
+        <m:oMath>
+          <m:r>
+            <m:rPr>
+              <m:sty m:val="bi"/>
+            </m:rPr>
+            <w:rPr>
+              <w:rFonts w:ascii="Cambria Math" w:hAnsi="Cambria Math"/>
+            </w:rPr>
+            <m:t>Q</m:t>
+          </m:r>
+          <m:r>
+            <w:rPr>
+              <w:rFonts w:ascii="Cambria Math" w:hAnsi="Cambria Math"/>
+            </w:rPr>
+            <m:t>|</m:t>
+          </m:r>
+          <m:sSubSup>
+            <m:sSubSupPr>
+              <m:ctrlPr>
+                <w:rPr>
+                  <w:rFonts w:ascii="Cambria Math" w:hAnsi="Cambria Math"/>
+                  <w:i/>
+                </w:rPr>
+              </m:ctrlPr>
+            </m:sSubSupPr>
+            <m:e>
+              <m:d>
+                <m:dPr>
+                  <m:begChr m:val="{"/>
+                  <m:endChr m:val="}"/>
+                  <m:ctrlPr>
+                    <w:rPr>
+                      <w:rFonts w:ascii="Cambria Math" w:hAnsi="Cambria Math"/>
+                      <w:i/>
+                    </w:rPr>
+                  </m:ctrlPr>
+                </m:dPr>
+                <m:e>
+                  <m:sSub>
+                    <m:sSubPr>
+                      <m:ctrlPr>
+                        <w:rPr>
+                          <w:rFonts w:ascii="Cambria Math" w:hAnsi="Cambria Math"/>
+                          <w:i/>
+                        </w:rPr>
+                      </m:ctrlPr>
+                    </m:sSubPr>
+                    <m:e>
+                      <m:r>
+                        <m:rPr>
+                          <m:sty m:val="bi"/>
+                        </m:rPr>
+                        <w:rPr>
+                          <w:rFonts w:ascii="Cambria Math" w:hAnsi="Cambria Math"/>
+                        </w:rPr>
+                        <m:t>x</m:t>
+                      </m:r>
+                    </m:e>
+                    <m:sub>
+                      <m:r>
+                        <w:rPr>
+                          <w:rFonts w:ascii="Cambria Math" w:hAnsi="Cambria Math"/>
+                        </w:rPr>
+                        <m:t>t</m:t>
+                      </m:r>
+                    </m:sub>
+                  </m:sSub>
+                </m:e>
+              </m:d>
+            </m:e>
+            <m:sub>
+              <m:r>
+                <w:rPr>
+                  <w:rFonts w:ascii="Cambria Math" w:hAnsi="Cambria Math"/>
+                </w:rPr>
+                <m:t>t=1</m:t>
+              </m:r>
+            </m:sub>
+            <m:sup>
+              <m:r>
+                <w:rPr>
+                  <w:rFonts w:ascii="Cambria Math" w:hAnsi="Cambria Math"/>
+                </w:rPr>
+                <m:t>T</m:t>
+              </m:r>
+            </m:sup>
+          </m:sSubSup>
+          <m:r>
+            <w:rPr>
+              <w:rFonts w:ascii="Cambria Math" w:hAnsi="Cambria Math"/>
+            </w:rPr>
+            <m:t>,</m:t>
+          </m:r>
+          <m:r>
+            <m:rPr>
+              <m:sty m:val="bi"/>
+            </m:rPr>
+            <w:rPr>
+              <w:rFonts w:ascii="Cambria Math" w:hAnsi="Cambria Math"/>
+            </w:rPr>
+            <m:t>A</m:t>
+          </m:r>
+          <m:r>
+            <w:rPr>
+              <w:rFonts w:ascii="Cambria Math" w:hAnsi="Cambria Math"/>
+            </w:rPr>
+            <m:t>,</m:t>
+          </m:r>
+          <m:r>
+            <m:rPr>
+              <m:sty m:val="bi"/>
+            </m:rPr>
+            <w:rPr>
+              <w:rFonts w:ascii="Cambria Math" w:hAnsi="Cambria Math"/>
+            </w:rPr>
+            <m:t>b</m:t>
+          </m:r>
+          <m:r>
+            <w:rPr>
+              <w:rFonts w:ascii="Cambria Math" w:hAnsi="Cambria Math"/>
+            </w:rPr>
+            <m:t>,…</m:t>
+          </m:r>
+          <m:r>
+            <w:rPr>
+              <w:rFonts w:ascii="Cambria Math" w:hAnsi="Cambria Math"/>
+            </w:rPr>
+            <m:t>∼</m:t>
+          </m:r>
+          <m:sSup>
+            <m:sSupPr>
+              <m:ctrlPr>
+                <w:rPr>
+                  <w:rFonts w:ascii="Cambria Math" w:hAnsi="Cambria Math"/>
+                  <w:i/>
+                </w:rPr>
+              </m:ctrlPr>
+            </m:sSupPr>
+            <m:e>
+              <m:r>
+                <w:rPr>
+                  <w:rFonts w:ascii="Cambria Math" w:hAnsi="Cambria Math"/>
+                </w:rPr>
+                <m:t>W</m:t>
+              </m:r>
+            </m:e>
+            <m:sup>
+              <m:r>
+                <w:rPr>
+                  <w:rFonts w:ascii="Cambria Math" w:hAnsi="Cambria Math"/>
+                </w:rPr>
+                <m:t>-1</m:t>
+              </m:r>
+            </m:sup>
+          </m:sSup>
+          <m:d>
+            <m:dPr>
+              <m:ctrlPr>
+                <w:rPr>
+                  <w:rFonts w:ascii="Cambria Math" w:hAnsi="Cambria Math"/>
+                  <w:i/>
+                </w:rPr>
+              </m:ctrlPr>
+            </m:dPr>
+            <m:e>
+              <m:sSub>
+                <m:sSubPr>
+                  <m:ctrlPr>
+                    <w:rPr>
+                      <w:rFonts w:ascii="Cambria Math" w:hAnsi="Cambria Math"/>
+                      <w:i/>
+                    </w:rPr>
+                  </m:ctrlPr>
+                </m:sSubPr>
+                <m:e>
+                  <m:r>
+                    <m:rPr>
+                      <m:sty m:val="p"/>
+                    </m:rPr>
+                    <w:rPr>
+                      <w:rFonts w:ascii="Cambria Math" w:hAnsi="Cambria Math"/>
+                    </w:rPr>
+                    <m:t>Ψ</m:t>
+                  </m:r>
+                  <m:ctrlPr>
+                    <w:rPr>
+                      <w:rFonts w:ascii="Cambria Math" w:hAnsi="Cambria Math"/>
+                    </w:rPr>
+                  </m:ctrlPr>
+                </m:e>
+                <m:sub>
+                  <m:r>
+                    <w:rPr>
+                      <w:rFonts w:ascii="Cambria Math" w:hAnsi="Cambria Math"/>
+                    </w:rPr>
+                    <m:t>0</m:t>
+                  </m:r>
+                </m:sub>
+              </m:sSub>
+              <m:r>
+                <w:rPr>
+                  <w:rFonts w:ascii="Cambria Math" w:hAnsi="Cambria Math"/>
+                </w:rPr>
+                <m:t>+</m:t>
+              </m:r>
+              <m:nary>
+                <m:naryPr>
+                  <m:chr m:val="∑"/>
+                  <m:limLoc m:val="undOvr"/>
+                  <m:ctrlPr>
+                    <w:rPr>
+                      <w:rFonts w:ascii="Cambria Math" w:hAnsi="Cambria Math"/>
+                      <w:i/>
+                    </w:rPr>
+                  </m:ctrlPr>
+                </m:naryPr>
+                <m:sub>
+                  <m:r>
+                    <w:rPr>
+                      <w:rFonts w:ascii="Cambria Math" w:hAnsi="Cambria Math"/>
+                    </w:rPr>
+                    <m:t>t=2</m:t>
+                  </m:r>
+                </m:sub>
+                <m:sup>
+                  <m:r>
+                    <w:rPr>
+                      <w:rFonts w:ascii="Cambria Math" w:hAnsi="Cambria Math"/>
+                    </w:rPr>
+                    <m:t>T</m:t>
+                  </m:r>
+                </m:sup>
+                <m:e>
+                  <m:d>
+                    <m:dPr>
+                      <m:ctrlPr>
+                        <w:rPr>
+                          <w:rFonts w:ascii="Cambria Math" w:hAnsi="Cambria Math"/>
+                          <w:i/>
+                        </w:rPr>
+                      </m:ctrlPr>
+                    </m:dPr>
+                    <m:e>
+                      <m:sSub>
+                        <m:sSubPr>
+                          <m:ctrlPr>
+                            <w:rPr>
+                              <w:rFonts w:ascii="Cambria Math" w:hAnsi="Cambria Math"/>
+                              <w:i/>
+                            </w:rPr>
+                          </m:ctrlPr>
+                        </m:sSubPr>
+                        <m:e>
+                          <m:r>
+                            <m:rPr>
+                              <m:sty m:val="bi"/>
+                            </m:rPr>
+                            <w:rPr>
+                              <w:rFonts w:ascii="Cambria Math" w:hAnsi="Cambria Math"/>
+                            </w:rPr>
+                            <m:t>x</m:t>
+                          </m:r>
+                        </m:e>
+                        <m:sub>
+                          <m:r>
+                            <w:rPr>
+                              <w:rFonts w:ascii="Cambria Math" w:hAnsi="Cambria Math"/>
+                            </w:rPr>
+                            <m:t>t</m:t>
+                          </m:r>
+                        </m:sub>
+                      </m:sSub>
+                      <m:r>
+                        <w:rPr>
+                          <w:rFonts w:ascii="Cambria Math" w:hAnsi="Cambria Math"/>
+                        </w:rPr>
+                        <m:t>-</m:t>
+                      </m:r>
+                      <m:sSub>
+                        <m:sSubPr>
+                          <m:ctrlPr>
+                            <w:rPr>
+                              <w:rFonts w:ascii="Cambria Math" w:hAnsi="Cambria Math"/>
+                              <w:i/>
+                            </w:rPr>
+                          </m:ctrlPr>
+                        </m:sSubPr>
+                        <m:e>
+                          <m:r>
+                            <m:rPr>
+                              <m:sty m:val="bi"/>
+                            </m:rPr>
+                            <w:rPr>
+                              <w:rFonts w:ascii="Cambria Math" w:hAnsi="Cambria Math"/>
+                            </w:rPr>
+                            <m:t>μ</m:t>
+                          </m:r>
+                        </m:e>
+                        <m:sub>
+                          <m:sSub>
+                            <m:sSubPr>
+                              <m:ctrlPr>
+                                <w:rPr>
+                                  <w:rFonts w:ascii="Cambria Math" w:hAnsi="Cambria Math"/>
+                                  <w:i/>
+                                </w:rPr>
+                              </m:ctrlPr>
+                            </m:sSubPr>
+                            <m:e>
+                              <m:r>
+                                <m:rPr>
+                                  <m:sty m:val="bi"/>
+                                </m:rPr>
+                                <w:rPr>
+                                  <w:rFonts w:ascii="Cambria Math" w:hAnsi="Cambria Math"/>
+                                </w:rPr>
+                                <m:t>x</m:t>
+                              </m:r>
+                            </m:e>
+                            <m:sub>
+                              <m:r>
+                                <w:rPr>
+                                  <w:rFonts w:ascii="Cambria Math" w:hAnsi="Cambria Math"/>
+                                </w:rPr>
+                                <m:t>t</m:t>
+                              </m:r>
+                            </m:sub>
+                          </m:sSub>
+                        </m:sub>
+                      </m:sSub>
+                    </m:e>
+                  </m:d>
+                  <m:sSup>
+                    <m:sSupPr>
+                      <m:ctrlPr>
+                        <w:rPr>
+                          <w:rFonts w:ascii="Cambria Math" w:hAnsi="Cambria Math"/>
+                          <w:i/>
+                        </w:rPr>
+                      </m:ctrlPr>
+                    </m:sSupPr>
+                    <m:e>
+                      <m:d>
+                        <m:dPr>
+                          <m:ctrlPr>
+                            <w:rPr>
+                              <w:rFonts w:ascii="Cambria Math" w:hAnsi="Cambria Math"/>
+                              <w:i/>
+                            </w:rPr>
+                          </m:ctrlPr>
+                        </m:dPr>
+                        <m:e>
+                          <m:sSub>
+                            <m:sSubPr>
+                              <m:ctrlPr>
+                                <w:rPr>
+                                  <w:rFonts w:ascii="Cambria Math" w:hAnsi="Cambria Math"/>
+                                  <w:i/>
+                                </w:rPr>
+                              </m:ctrlPr>
+                            </m:sSubPr>
+                            <m:e>
+                              <m:r>
+                                <m:rPr>
+                                  <m:sty m:val="bi"/>
+                                </m:rPr>
+                                <w:rPr>
+                                  <w:rFonts w:ascii="Cambria Math" w:hAnsi="Cambria Math"/>
+                                </w:rPr>
+                                <m:t>x</m:t>
+                              </m:r>
+                            </m:e>
+                            <m:sub>
+                              <m:r>
+                                <w:rPr>
+                                  <w:rFonts w:ascii="Cambria Math" w:hAnsi="Cambria Math"/>
+                                </w:rPr>
+                                <m:t>t</m:t>
+                              </m:r>
+                            </m:sub>
+                          </m:sSub>
+                          <m:r>
+                            <w:rPr>
+                              <w:rFonts w:ascii="Cambria Math" w:hAnsi="Cambria Math"/>
+                            </w:rPr>
+                            <m:t>-</m:t>
+                          </m:r>
+                          <m:sSub>
+                            <m:sSubPr>
+                              <m:ctrlPr>
+                                <w:rPr>
+                                  <w:rFonts w:ascii="Cambria Math" w:hAnsi="Cambria Math"/>
+                                  <w:i/>
+                                </w:rPr>
+                              </m:ctrlPr>
+                            </m:sSubPr>
+                            <m:e>
+                              <m:r>
+                                <m:rPr>
+                                  <m:sty m:val="bi"/>
+                                </m:rPr>
+                                <w:rPr>
+                                  <w:rFonts w:ascii="Cambria Math" w:hAnsi="Cambria Math"/>
+                                </w:rPr>
+                                <m:t>μ</m:t>
+                              </m:r>
+                            </m:e>
+                            <m:sub>
+                              <m:sSub>
+                                <m:sSubPr>
+                                  <m:ctrlPr>
+                                    <w:rPr>
+                                      <w:rFonts w:ascii="Cambria Math" w:hAnsi="Cambria Math"/>
+                                      <w:i/>
+                                    </w:rPr>
+                                  </m:ctrlPr>
+                                </m:sSubPr>
+                                <m:e>
+                                  <m:r>
+                                    <m:rPr>
+                                      <m:sty m:val="bi"/>
+                                    </m:rPr>
+                                    <w:rPr>
+                                      <w:rFonts w:ascii="Cambria Math" w:hAnsi="Cambria Math"/>
+                                    </w:rPr>
+                                    <m:t>x</m:t>
+                                  </m:r>
+                                </m:e>
+                                <m:sub>
+                                  <m:r>
+                                    <w:rPr>
+                                      <w:rFonts w:ascii="Cambria Math" w:hAnsi="Cambria Math"/>
+                                    </w:rPr>
+                                    <m:t>t</m:t>
+                                  </m:r>
+                                </m:sub>
+                              </m:sSub>
+                            </m:sub>
+                          </m:sSub>
+                        </m:e>
+                      </m:d>
+                    </m:e>
+                    <m:sup>
+                      <m:r>
+                        <w:rPr>
+                          <w:rFonts w:ascii="Cambria Math" w:hAnsi="Cambria Math"/>
+                        </w:rPr>
+                        <m:t>'</m:t>
+                      </m:r>
+                    </m:sup>
+                  </m:sSup>
+                </m:e>
+              </m:nary>
+              <m:r>
+                <w:rPr>
+                  <w:rFonts w:ascii="Cambria Math" w:hAnsi="Cambria Math"/>
+                </w:rPr>
+                <m:t>, T-1+</m:t>
+              </m:r>
+              <m:sSub>
+                <m:sSubPr>
+                  <m:ctrlPr>
+                    <w:rPr>
+                      <w:rFonts w:ascii="Cambria Math" w:hAnsi="Cambria Math"/>
+                      <w:i/>
+                    </w:rPr>
+                  </m:ctrlPr>
+                </m:sSubPr>
+                <m:e>
+                  <m:r>
+                    <w:rPr>
+                      <w:rFonts w:ascii="Cambria Math" w:hAnsi="Cambria Math"/>
+                    </w:rPr>
+                    <m:t>ν</m:t>
+                  </m:r>
+                </m:e>
+                <m:sub>
+                  <m:r>
+                    <w:rPr>
+                      <w:rFonts w:ascii="Cambria Math" w:hAnsi="Cambria Math"/>
+                    </w:rPr>
+                    <m:t>0</m:t>
+                  </m:r>
+                </m:sub>
+              </m:sSub>
+            </m:e>
+          </m:d>
+        </m:oMath>
+      </m:oMathPara>
     </w:p>
     <w:sectPr>
       <w:pgSz w:w="12240" w:h="15840"/>

</xml_diff>

<commit_message>
transfer for newton sim
</commit_message>
<xml_diff>
--- a/documents/models/MCMC_LDS_v3.docx
+++ b/documents/models/MCMC_LDS_v3.docx
@@ -18371,7 +18371,7 @@
                     <w:rPr>
                       <w:rFonts w:ascii="Cambria Math" w:hAnsi="Cambria Math"/>
                     </w:rPr>
-                    <m:t>j</m:t>
+                    <m:t>i</m:t>
                   </m:r>
                 </m:sub>
               </m:sSub>
@@ -18432,7 +18432,7 @@
                     <w:rPr>
                       <w:rFonts w:ascii="Cambria Math" w:hAnsi="Cambria Math"/>
                     </w:rPr>
-                    <m:t>j</m:t>
+                    <m:t>i</m:t>
                   </m:r>
                 </m:sub>
               </m:sSub>
@@ -18516,7 +18516,7 @@
                     <w:rPr>
                       <w:rFonts w:ascii="Cambria Math" w:hAnsi="Cambria Math"/>
                     </w:rPr>
-                    <m:t>j</m:t>
+                    <m:t>i</m:t>
                   </m:r>
                 </m:sub>
               </m:sSub>
@@ -18864,7 +18864,7 @@
                     <w:rPr>
                       <w:rFonts w:ascii="Cambria Math" w:hAnsi="Cambria Math"/>
                     </w:rPr>
-                    <m:t>j</m:t>
+                    <m:t>i</m:t>
                   </m:r>
                 </m:sub>
               </m:sSub>
@@ -19015,7 +19015,7 @@
                     <w:rPr>
                       <w:rFonts w:ascii="Cambria Math" w:hAnsi="Cambria Math"/>
                     </w:rPr>
-                    <m:t>j</m:t>
+                    <m:t>i</m:t>
                   </m:r>
                 </m:sub>
               </m:sSub>
@@ -19058,7 +19058,7 @@
                     <w:rPr>
                       <w:rFonts w:ascii="Cambria Math" w:hAnsi="Cambria Math"/>
                     </w:rPr>
-                    <m:t>j</m:t>
+                    <m:t>i</m:t>
                   </m:r>
                 </m:sub>
                 <m:sup>
@@ -19153,7 +19153,7 @@
                     <w:rPr>
                       <w:rFonts w:ascii="Cambria Math" w:hAnsi="Cambria Math"/>
                     </w:rPr>
-                    <m:t>j</m:t>
+                    <m:t>i</m:t>
                   </m:r>
                 </m:sub>
               </m:sSub>
@@ -19196,7 +19196,7 @@
                     <w:rPr>
                       <w:rFonts w:ascii="Cambria Math" w:hAnsi="Cambria Math"/>
                     </w:rPr>
-                    <m:t>j</m:t>
+                    <m:t>i</m:t>
                   </m:r>
                 </m:sub>
                 <m:sup>

</xml_diff>